<commit_message>
Updated HardwareX "HD" section
</commit_message>
<xml_diff>
--- a/Documentation and Papers/HardwareX/Section Drafts/Hardware Description Drafts.docx
+++ b/Documentation and Papers/HardwareX/Section Drafts/Hardware Description Drafts.docx
@@ -1560,20 +1560,14 @@
     </w:p>
     <w:p>
       <w:pPr>
-        <w:spacing w:after="0" w:line="240" w:lineRule="auto"/>
-        <w:rPr>
-          <w:rFonts w:ascii="Arial" w:eastAsia="Times New Roman" w:hAnsi="Arial" w:cs="Arial"/>
-          <w:color w:val="000000"/>
-          <w:kern w:val="0"/>
-          <w14:ligatures w14:val="none"/>
-        </w:rPr>
-      </w:pPr>
-      <w:r>
-        <w:rPr>
-          <w:rFonts w:ascii="Arial" w:eastAsia="Times New Roman" w:hAnsi="Arial" w:cs="Arial"/>
-          <w:color w:val="000000"/>
-          <w:kern w:val="0"/>
-          <w14:ligatures w14:val="none"/>
+        <w:pStyle w:val="Heading3"/>
+        <w:rPr>
+          <w:rFonts w:eastAsia="Times New Roman"/>
+        </w:rPr>
+      </w:pPr>
+      <w:r>
+        <w:rPr>
+          <w:rFonts w:eastAsia="Times New Roman"/>
         </w:rPr>
         <w:t>(Sampling Procedure)</w:t>
       </w:r>
@@ -1604,7 +1598,16 @@
           <w:kern w:val="0"/>
           <w14:ligatures w14:val="none"/>
         </w:rPr>
-        <w:t>__</w:t>
+        <w:t>1</w:t>
+      </w:r>
+      <w:r>
+        <w:rPr>
+          <w:rFonts w:ascii="Arial" w:eastAsia="Times New Roman" w:hAnsi="Arial" w:cs="Arial"/>
+          <w:color w:val="000000"/>
+          <w:kern w:val="0"/>
+          <w14:ligatures w14:val="none"/>
+        </w:rPr>
+        <w:t>3</w:t>
       </w:r>
       <w:r>
         <w:rPr>
@@ -1622,54 +1625,731 @@
           <w:kern w:val="0"/>
           <w14:ligatures w14:val="none"/>
         </w:rPr>
-        <w:t>This __-step sequence can be split into __ unique steps: Prefilter Clear, Flush, Offshoot Clean, Sample, Preservative Flush, Preservative.</w:t>
-      </w:r>
-    </w:p>
-    <w:p>
-      <w:pPr>
-        <w:spacing w:after="0" w:line="240" w:lineRule="auto"/>
-        <w:rPr>
-          <w:rFonts w:ascii="Arial" w:eastAsia="Times New Roman" w:hAnsi="Arial" w:cs="Arial"/>
-          <w:color w:val="000000"/>
-          <w:kern w:val="0"/>
-          <w14:ligatures w14:val="none"/>
-        </w:rPr>
-      </w:pPr>
-    </w:p>
-    <w:p>
-      <w:pPr>
-        <w:spacing w:after="0" w:line="240" w:lineRule="auto"/>
-        <w:rPr>
-          <w:rFonts w:ascii="Arial" w:eastAsia="Times New Roman" w:hAnsi="Arial" w:cs="Arial"/>
-          <w:color w:val="000000"/>
-          <w:kern w:val="0"/>
-          <w14:ligatures w14:val="none"/>
-        </w:rPr>
-      </w:pPr>
-      <w:r>
-        <w:rPr>
-          <w:rFonts w:ascii="Arial" w:eastAsia="Times New Roman" w:hAnsi="Arial" w:cs="Arial"/>
-          <w:color w:val="000000"/>
-          <w:kern w:val="0"/>
-          <w14:ligatures w14:val="none"/>
-        </w:rPr>
-        <w:t>(Other Tasks</w:t>
-      </w:r>
-      <w:r>
-        <w:rPr>
-          <w:rFonts w:ascii="Arial" w:eastAsia="Times New Roman" w:hAnsi="Arial" w:cs="Arial"/>
-          <w:color w:val="000000"/>
-          <w:kern w:val="0"/>
-          <w14:ligatures w14:val="none"/>
+        <w:t>This sequence can be split into</w:t>
+      </w:r>
+      <w:r>
+        <w:rPr>
+          <w:rFonts w:ascii="Arial" w:eastAsia="Times New Roman" w:hAnsi="Arial" w:cs="Arial"/>
+          <w:color w:val="000000"/>
+          <w:kern w:val="0"/>
+          <w14:ligatures w14:val="none"/>
+        </w:rPr>
+        <w:t xml:space="preserve"> 9</w:t>
+      </w:r>
+      <w:r>
+        <w:rPr>
+          <w:rFonts w:ascii="Arial" w:eastAsia="Times New Roman" w:hAnsi="Arial" w:cs="Arial"/>
+          <w:color w:val="000000"/>
+          <w:kern w:val="0"/>
+          <w14:ligatures w14:val="none"/>
+        </w:rPr>
+        <w:t xml:space="preserve"> unique steps: </w:t>
+      </w:r>
+      <w:r>
+        <w:rPr>
+          <w:rFonts w:ascii="Arial" w:eastAsia="Times New Roman" w:hAnsi="Arial" w:cs="Arial"/>
+          <w:color w:val="000000"/>
+          <w:kern w:val="0"/>
+          <w14:ligatures w14:val="none"/>
+        </w:rPr>
+        <w:t xml:space="preserve">Idle, </w:t>
+      </w:r>
+      <w:r>
+        <w:rPr>
+          <w:rFonts w:ascii="Arial" w:eastAsia="Times New Roman" w:hAnsi="Arial" w:cs="Arial"/>
+          <w:color w:val="000000"/>
+          <w:kern w:val="0"/>
+          <w14:ligatures w14:val="none"/>
+        </w:rPr>
+        <w:t xml:space="preserve">Prefilter Clear, Flush, Offshoot Clean, </w:t>
+      </w:r>
+      <w:r>
+        <w:rPr>
+          <w:rFonts w:ascii="Arial" w:eastAsia="Times New Roman" w:hAnsi="Arial" w:cs="Arial"/>
+          <w:color w:val="000000"/>
+          <w:kern w:val="0"/>
+          <w14:ligatures w14:val="none"/>
+        </w:rPr>
+        <w:t xml:space="preserve">De-pressure, </w:t>
+      </w:r>
+      <w:r>
+        <w:rPr>
+          <w:rFonts w:ascii="Arial" w:eastAsia="Times New Roman" w:hAnsi="Arial" w:cs="Arial"/>
+          <w:color w:val="000000"/>
+          <w:kern w:val="0"/>
+          <w14:ligatures w14:val="none"/>
+        </w:rPr>
+        <w:t>Sample, Preservative Flush, Preservative</w:t>
+      </w:r>
+      <w:r>
+        <w:rPr>
+          <w:rFonts w:ascii="Arial" w:eastAsia="Times New Roman" w:hAnsi="Arial" w:cs="Arial"/>
+          <w:color w:val="000000"/>
+          <w:kern w:val="0"/>
+          <w14:ligatures w14:val="none"/>
+        </w:rPr>
+        <w:t>, Air Flush</w:t>
+      </w:r>
+      <w:r>
+        <w:rPr>
+          <w:rFonts w:ascii="Arial" w:eastAsia="Times New Roman" w:hAnsi="Arial" w:cs="Arial"/>
+          <w:color w:val="000000"/>
+          <w:kern w:val="0"/>
+          <w14:ligatures w14:val="none"/>
+        </w:rPr>
+        <w:t>, and End</w:t>
+      </w:r>
+      <w:r>
+        <w:rPr>
+          <w:rFonts w:ascii="Arial" w:eastAsia="Times New Roman" w:hAnsi="Arial" w:cs="Arial"/>
+          <w:color w:val="000000"/>
+          <w:kern w:val="0"/>
+          <w14:ligatures w14:val="none"/>
+        </w:rPr>
+        <w:t>.</w:t>
+      </w:r>
+    </w:p>
+    <w:p>
+      <w:pPr>
+        <w:spacing w:after="0" w:line="240" w:lineRule="auto"/>
+        <w:jc w:val="center"/>
+        <w:rPr>
+          <w:rFonts w:ascii="Arial" w:eastAsia="Times New Roman" w:hAnsi="Arial" w:cs="Arial"/>
+          <w:color w:val="000000"/>
+          <w:kern w:val="0"/>
+          <w14:ligatures w14:val="none"/>
+        </w:rPr>
+      </w:pPr>
+      <w:r>
+        <w:rPr>
+          <w:rFonts w:ascii="Arial" w:eastAsia="Times New Roman" w:hAnsi="Arial" w:cs="Arial"/>
+          <w:noProof/>
+          <w:color w:val="000000"/>
+          <w:kern w:val="0"/>
+          <w14:ligatures w14:val="none"/>
+        </w:rPr>
+        <w:lastRenderedPageBreak/>
+        <w:drawing>
+          <wp:inline distT="0" distB="0" distL="0" distR="0" wp14:anchorId="15439EE6" wp14:editId="255576E0">
+            <wp:extent cx="5559552" cy="1287363"/>
+            <wp:effectExtent l="0" t="0" r="3175" b="8255"/>
+            <wp:docPr id="1669750182" name="Picture 2" descr="A diagram of a diagram&#10;&#10;Description automatically generated"/>
+            <wp:cNvGraphicFramePr>
+              <a:graphicFrameLocks xmlns:a="http://schemas.openxmlformats.org/drawingml/2006/main" noChangeAspect="1"/>
+            </wp:cNvGraphicFramePr>
+            <a:graphic xmlns:a="http://schemas.openxmlformats.org/drawingml/2006/main">
+              <a:graphicData uri="http://schemas.openxmlformats.org/drawingml/2006/picture">
+                <pic:pic xmlns:pic="http://schemas.openxmlformats.org/drawingml/2006/picture">
+                  <pic:nvPicPr>
+                    <pic:cNvPr id="1669750182" name="Picture 2" descr="A diagram of a diagram&#10;&#10;Description automatically generated"/>
+                    <pic:cNvPicPr>
+                      <a:picLocks noChangeAspect="1" noChangeArrowheads="1"/>
+                    </pic:cNvPicPr>
+                  </pic:nvPicPr>
+                  <pic:blipFill>
+                    <a:blip r:embed="rId9">
+                      <a:extLst>
+                        <a:ext uri="{28A0092B-C50C-407E-A947-70E740481C1C}">
+                          <a14:useLocalDpi xmlns:a14="http://schemas.microsoft.com/office/drawing/2010/main" val="0"/>
+                        </a:ext>
+                      </a:extLst>
+                    </a:blip>
+                    <a:srcRect/>
+                    <a:stretch>
+                      <a:fillRect/>
+                    </a:stretch>
+                  </pic:blipFill>
+                  <pic:spPr bwMode="auto">
+                    <a:xfrm>
+                      <a:off x="0" y="0"/>
+                      <a:ext cx="5572380" cy="1290334"/>
+                    </a:xfrm>
+                    <a:prstGeom prst="rect">
+                      <a:avLst/>
+                    </a:prstGeom>
+                    <a:noFill/>
+                    <a:ln>
+                      <a:noFill/>
+                    </a:ln>
+                  </pic:spPr>
+                </pic:pic>
+              </a:graphicData>
+            </a:graphic>
+          </wp:inline>
+        </w:drawing>
+      </w:r>
+    </w:p>
+    <w:p>
+      <w:pPr>
+        <w:spacing w:after="0" w:line="240" w:lineRule="auto"/>
+        <w:rPr>
+          <w:rFonts w:ascii="Arial" w:eastAsia="Times New Roman" w:hAnsi="Arial" w:cs="Arial"/>
+          <w:color w:val="000000"/>
+          <w:kern w:val="0"/>
+          <w14:ligatures w14:val="none"/>
+        </w:rPr>
+      </w:pPr>
+    </w:p>
+    <w:p>
+      <w:pPr>
+        <w:spacing w:after="0" w:line="240" w:lineRule="auto"/>
+        <w:rPr>
+          <w:rFonts w:ascii="Arial" w:eastAsia="Times New Roman" w:hAnsi="Arial" w:cs="Arial"/>
+          <w:color w:val="000000"/>
+          <w:kern w:val="0"/>
+          <w14:ligatures w14:val="none"/>
+        </w:rPr>
+      </w:pPr>
+      <w:r>
+        <w:rPr>
+          <w:rFonts w:ascii="Arial" w:eastAsia="Times New Roman" w:hAnsi="Arial" w:cs="Arial"/>
+          <w:color w:val="000000"/>
+          <w:kern w:val="0"/>
+          <w14:ligatures w14:val="none"/>
+        </w:rPr>
+        <w:t>The Idle state is the default state of the sampler. This is where the sampler waits for a signal from the RTC to move to the first/next state of the Sampling Sequence. If the sampler is not in sleep mode, this is when a client would interact with the UI to do a handful of tasks such as setting up a Sampling Schedule or using the other task utilities.</w:t>
+      </w:r>
+      <w:r>
+        <w:rPr>
+          <w:rFonts w:ascii="Arial" w:eastAsia="Times New Roman" w:hAnsi="Arial" w:cs="Arial"/>
+          <w:color w:val="000000"/>
+          <w:kern w:val="0"/>
+          <w14:ligatures w14:val="none"/>
+        </w:rPr>
+        <w:t xml:space="preserve"> If the sampler is in sleep mode, then only the RTC and supporting circuits are powered. This means there is no way to interact with the sampler without exiting sleep mode</w:t>
+      </w:r>
+      <w:r>
+        <w:rPr>
+          <w:rFonts w:ascii="Arial" w:eastAsia="Times New Roman" w:hAnsi="Arial" w:cs="Arial"/>
+          <w:color w:val="000000"/>
+          <w:kern w:val="0"/>
+          <w14:ligatures w14:val="none"/>
+        </w:rPr>
+        <w:t>.</w:t>
+      </w:r>
+    </w:p>
+    <w:p>
+      <w:pPr>
+        <w:spacing w:after="0" w:line="240" w:lineRule="auto"/>
+        <w:rPr>
+          <w:rFonts w:ascii="Arial" w:eastAsia="Times New Roman" w:hAnsi="Arial" w:cs="Arial"/>
+          <w:color w:val="000000"/>
+          <w:kern w:val="0"/>
+          <w14:ligatures w14:val="none"/>
+        </w:rPr>
+      </w:pPr>
+    </w:p>
+    <w:p>
+      <w:pPr>
+        <w:spacing w:after="0" w:line="240" w:lineRule="auto"/>
+        <w:rPr>
+          <w:rFonts w:ascii="Arial" w:eastAsia="Times New Roman" w:hAnsi="Arial" w:cs="Arial"/>
+          <w:color w:val="000000"/>
+          <w:kern w:val="0"/>
+          <w14:ligatures w14:val="none"/>
+        </w:rPr>
+      </w:pPr>
+      <w:r>
+        <w:rPr>
+          <w:rFonts w:ascii="Arial" w:eastAsia="Times New Roman" w:hAnsi="Arial" w:cs="Arial"/>
+          <w:color w:val="000000"/>
+          <w:kern w:val="0"/>
+          <w14:ligatures w14:val="none"/>
+        </w:rPr>
+        <w:t>Once the RTC sends the signal to start a sample procedure, the sampler enters the Prefilter Clear</w:t>
+      </w:r>
+      <w:r>
+        <w:rPr>
+          <w:rFonts w:ascii="Arial" w:eastAsia="Times New Roman" w:hAnsi="Arial" w:cs="Arial"/>
+          <w:color w:val="000000"/>
+          <w:kern w:val="0"/>
+          <w14:ligatures w14:val="none"/>
+        </w:rPr>
+        <w:t xml:space="preserve"> (PC)</w:t>
+      </w:r>
+      <w:r>
+        <w:rPr>
+          <w:rFonts w:ascii="Arial" w:eastAsia="Times New Roman" w:hAnsi="Arial" w:cs="Arial"/>
+          <w:color w:val="000000"/>
+          <w:kern w:val="0"/>
+          <w14:ligatures w14:val="none"/>
+        </w:rPr>
+        <w:t xml:space="preserve"> state. In this state, the purge and input ball valve are </w:t>
+      </w:r>
+      <w:r>
+        <w:rPr>
+          <w:rFonts w:ascii="Arial" w:eastAsia="Times New Roman" w:hAnsi="Arial" w:cs="Arial"/>
+          <w:color w:val="000000"/>
+          <w:kern w:val="0"/>
+          <w14:ligatures w14:val="none"/>
+        </w:rPr>
+        <w:t>opened, and the pump is run in the backwards direction</w:t>
+      </w:r>
+      <w:r>
+        <w:rPr>
+          <w:rFonts w:ascii="Arial" w:eastAsia="Times New Roman" w:hAnsi="Arial" w:cs="Arial"/>
+          <w:color w:val="000000"/>
+          <w:kern w:val="0"/>
+          <w14:ligatures w14:val="none"/>
+        </w:rPr>
+        <w:t>.</w:t>
+      </w:r>
+      <w:r>
+        <w:rPr>
+          <w:rFonts w:ascii="Arial" w:eastAsia="Times New Roman" w:hAnsi="Arial" w:cs="Arial"/>
+          <w:color w:val="000000"/>
+          <w:kern w:val="0"/>
+          <w14:ligatures w14:val="none"/>
+        </w:rPr>
+        <w:t xml:space="preserve"> This will allow for air to flow from the purge and out the input line. This is used to clear the prefilter of anything that might be clogging it, such as accumulated debris. </w:t>
+      </w:r>
+      <w:r>
+        <w:rPr>
+          <w:rFonts w:ascii="Arial" w:eastAsia="Times New Roman" w:hAnsi="Arial" w:cs="Arial"/>
+          <w:color w:val="000000"/>
+          <w:kern w:val="0"/>
+          <w14:ligatures w14:val="none"/>
+        </w:rPr>
+        <w:t xml:space="preserve">This state runs for __ seconds, before moving onto the next state. </w:t>
+      </w:r>
+    </w:p>
+    <w:p>
+      <w:pPr>
+        <w:spacing w:after="0" w:line="240" w:lineRule="auto"/>
+        <w:rPr>
+          <w:rFonts w:ascii="Arial" w:eastAsia="Times New Roman" w:hAnsi="Arial" w:cs="Arial"/>
+          <w:color w:val="000000"/>
+          <w:kern w:val="0"/>
+          <w14:ligatures w14:val="none"/>
+        </w:rPr>
+      </w:pPr>
+    </w:p>
+    <w:p>
+      <w:pPr>
+        <w:spacing w:after="0" w:line="240" w:lineRule="auto"/>
+        <w:rPr>
+          <w:rFonts w:ascii="Arial" w:eastAsia="Times New Roman" w:hAnsi="Arial" w:cs="Arial"/>
+          <w:color w:val="000000"/>
+          <w:kern w:val="0"/>
+          <w14:ligatures w14:val="none"/>
+        </w:rPr>
+      </w:pPr>
+      <w:r>
+        <w:rPr>
+          <w:rFonts w:ascii="Arial" w:eastAsia="Times New Roman" w:hAnsi="Arial" w:cs="Arial"/>
+          <w:color w:val="000000"/>
+          <w:kern w:val="0"/>
+          <w14:ligatures w14:val="none"/>
+        </w:rPr>
+        <w:t xml:space="preserve">The Flush state and the </w:t>
+      </w:r>
+      <w:r>
+        <w:rPr>
+          <w:rFonts w:ascii="Arial" w:eastAsia="Times New Roman" w:hAnsi="Arial" w:cs="Arial"/>
+          <w:color w:val="000000"/>
+          <w:kern w:val="0"/>
+          <w14:ligatures w14:val="none"/>
+        </w:rPr>
+        <w:t xml:space="preserve">proceeding Offshoot Clean (OC) state are used to prepare the lower hydraulics before the Sample state. The Flush state starts with the purge valve and the ball valving opening, then the motor starts to run in the forward direction. This fills the lower hydraulics with sample liquid and clears out/dilutes and liquid that remained from previous sample. The Flush state runs for the time specified when the Sampling Schedule is created. </w:t>
+      </w:r>
+      <w:r>
+        <w:rPr>
+          <w:rFonts w:ascii="Arial" w:eastAsia="Times New Roman" w:hAnsi="Arial" w:cs="Arial"/>
+          <w:color w:val="000000"/>
+          <w:kern w:val="0"/>
+          <w14:ligatures w14:val="none"/>
+        </w:rPr>
+        <w:t xml:space="preserve">We recommend a Flush time of __ minutes. </w:t>
+      </w:r>
+    </w:p>
+    <w:p>
+      <w:pPr>
+        <w:spacing w:after="0" w:line="240" w:lineRule="auto"/>
+        <w:rPr>
+          <w:rFonts w:ascii="Arial" w:eastAsia="Times New Roman" w:hAnsi="Arial" w:cs="Arial"/>
+          <w:color w:val="000000"/>
+          <w:kern w:val="0"/>
+          <w14:ligatures w14:val="none"/>
+        </w:rPr>
+      </w:pPr>
+    </w:p>
+    <w:p>
+      <w:pPr>
+        <w:spacing w:after="0" w:line="240" w:lineRule="auto"/>
+        <w:rPr>
+          <w:rFonts w:ascii="Arial" w:eastAsia="Times New Roman" w:hAnsi="Arial" w:cs="Arial"/>
+          <w:color w:val="000000"/>
+          <w:kern w:val="0"/>
+          <w14:ligatures w14:val="none"/>
+        </w:rPr>
+      </w:pPr>
+      <w:r>
+        <w:rPr>
+          <w:rFonts w:ascii="Arial" w:eastAsia="Times New Roman" w:hAnsi="Arial" w:cs="Arial"/>
+          <w:color w:val="000000"/>
+          <w:kern w:val="0"/>
+          <w14:ligatures w14:val="none"/>
+        </w:rPr>
+        <w:t xml:space="preserve">The OC state closes the purge valve and opens the filter valve (for the filter which is about to be used. The pump runs backwards for a few seconds. This clears anything that might be in the tube between the valve and the filter (what we refer to as the offshoot). </w:t>
+      </w:r>
+      <w:r>
+        <w:rPr>
+          <w:rFonts w:ascii="Arial" w:eastAsia="Times New Roman" w:hAnsi="Arial" w:cs="Arial"/>
+          <w:color w:val="000000"/>
+          <w:kern w:val="0"/>
+          <w14:ligatures w14:val="none"/>
+        </w:rPr>
+        <w:t>The Flush state is run one more time before moving to the Sample state.</w:t>
+      </w:r>
+    </w:p>
+    <w:p>
+      <w:pPr>
+        <w:spacing w:after="0" w:line="240" w:lineRule="auto"/>
+        <w:rPr>
+          <w:rFonts w:ascii="Arial" w:eastAsia="Times New Roman" w:hAnsi="Arial" w:cs="Arial"/>
+          <w:color w:val="000000"/>
+          <w:kern w:val="0"/>
+          <w14:ligatures w14:val="none"/>
+        </w:rPr>
+      </w:pPr>
+    </w:p>
+    <w:p>
+      <w:pPr>
+        <w:spacing w:after="0" w:line="240" w:lineRule="auto"/>
+        <w:rPr>
+          <w:rFonts w:ascii="Arial" w:eastAsia="Times New Roman" w:hAnsi="Arial" w:cs="Arial"/>
+          <w:color w:val="000000"/>
+          <w:kern w:val="0"/>
+          <w14:ligatures w14:val="none"/>
+        </w:rPr>
+      </w:pPr>
+      <w:r>
+        <w:rPr>
+          <w:rFonts w:ascii="Arial" w:eastAsia="Times New Roman" w:hAnsi="Arial" w:cs="Arial"/>
+          <w:color w:val="000000"/>
+          <w:kern w:val="0"/>
+          <w14:ligatures w14:val="none"/>
+        </w:rPr>
+        <w:t xml:space="preserve">Like the name suggests, the Sample state is where the system pushes the sample water through the filter. This is done by opening the Filter and Ball </w:t>
+      </w:r>
+      <w:r>
+        <w:rPr>
+          <w:rFonts w:ascii="Arial" w:eastAsia="Times New Roman" w:hAnsi="Arial" w:cs="Arial"/>
+          <w:color w:val="000000"/>
+          <w:kern w:val="0"/>
+          <w14:ligatures w14:val="none"/>
+        </w:rPr>
+        <w:t>Valve and</w:t>
+      </w:r>
+      <w:r>
+        <w:rPr>
+          <w:rFonts w:ascii="Arial" w:eastAsia="Times New Roman" w:hAnsi="Arial" w:cs="Arial"/>
+          <w:color w:val="000000"/>
+          <w:kern w:val="0"/>
+          <w14:ligatures w14:val="none"/>
+        </w:rPr>
+        <w:t xml:space="preserve"> running the pump in the forward direction. </w:t>
+      </w:r>
+      <w:r>
+        <w:rPr>
+          <w:rFonts w:ascii="Arial" w:eastAsia="Times New Roman" w:hAnsi="Arial" w:cs="Arial"/>
+          <w:color w:val="000000"/>
+          <w:kern w:val="0"/>
+          <w14:ligatures w14:val="none"/>
+        </w:rPr>
+        <w:t xml:space="preserve">The system moves to the next state when the target Sample Volume is reached. This volume is measured by a Flow Meter on the filter output line. Ideally, the state is terminated when the target volume is reached. </w:t>
+      </w:r>
+      <w:r>
+        <w:rPr>
+          <w:rFonts w:ascii="Arial" w:eastAsia="Times New Roman" w:hAnsi="Arial" w:cs="Arial"/>
+          <w:color w:val="000000"/>
+          <w:kern w:val="0"/>
+          <w14:ligatures w14:val="none"/>
+        </w:rPr>
+        <w:t xml:space="preserve">There is an additional condition that will end the Sample state and that is the Sample </w:t>
+      </w:r>
+      <w:r>
+        <w:rPr>
+          <w:rFonts w:ascii="Arial" w:eastAsia="Times New Roman" w:hAnsi="Arial" w:cs="Arial"/>
+          <w:color w:val="000000"/>
+          <w:kern w:val="0"/>
+          <w14:ligatures w14:val="none"/>
+        </w:rPr>
+        <w:t>Time</w:t>
+      </w:r>
+      <w:r>
+        <w:rPr>
+          <w:rFonts w:ascii="Arial" w:eastAsia="Times New Roman" w:hAnsi="Arial" w:cs="Arial"/>
+          <w:color w:val="000000"/>
+          <w:kern w:val="0"/>
+          <w14:ligatures w14:val="none"/>
+        </w:rPr>
+        <w:t>.</w:t>
+      </w:r>
+      <w:r>
+        <w:rPr>
+          <w:rFonts w:ascii="Arial" w:eastAsia="Times New Roman" w:hAnsi="Arial" w:cs="Arial"/>
+          <w:color w:val="000000"/>
+          <w:kern w:val="0"/>
+          <w14:ligatures w14:val="none"/>
+        </w:rPr>
+        <w:t xml:space="preserve"> This time cutoff was added since the filter clogs and the flow rate decrease rapidly during the sample process. To prevent the sample state running for too long, the time limit was implemented. </w:t>
+      </w:r>
+      <w:r>
+        <w:rPr>
+          <w:rFonts w:ascii="Arial" w:eastAsia="Times New Roman" w:hAnsi="Arial" w:cs="Arial"/>
+          <w:color w:val="000000"/>
+          <w:kern w:val="0"/>
+          <w14:ligatures w14:val="none"/>
+        </w:rPr>
+        <w:t>Both</w:t>
+      </w:r>
+      <w:r>
+        <w:rPr>
+          <w:rFonts w:ascii="Arial" w:eastAsia="Times New Roman" w:hAnsi="Arial" w:cs="Arial"/>
+          <w:color w:val="000000"/>
+          <w:kern w:val="0"/>
+          <w14:ligatures w14:val="none"/>
+        </w:rPr>
+        <w:t xml:space="preserve"> conditions are set during task scheduling.</w:t>
+      </w:r>
+      <w:r>
+        <w:rPr>
+          <w:rFonts w:ascii="Arial" w:eastAsia="Times New Roman" w:hAnsi="Arial" w:cs="Arial"/>
+          <w:color w:val="000000"/>
+          <w:kern w:val="0"/>
+          <w14:ligatures w14:val="none"/>
+        </w:rPr>
+        <w:t xml:space="preserve"> Since the pressure greatly increases due to the clogged filter, the de-pressure state is used to reduce the pressure in the lower hydraulics to ensure that the valves </w:t>
+      </w:r>
+      <w:r>
+        <w:rPr>
+          <w:rFonts w:ascii="Arial" w:eastAsia="Times New Roman" w:hAnsi="Arial" w:cs="Arial"/>
+          <w:color w:val="000000"/>
+          <w:kern w:val="0"/>
+          <w14:ligatures w14:val="none"/>
+        </w:rPr>
+        <w:t>can</w:t>
+      </w:r>
+      <w:r>
+        <w:rPr>
+          <w:rFonts w:ascii="Arial" w:eastAsia="Times New Roman" w:hAnsi="Arial" w:cs="Arial"/>
+          <w:color w:val="000000"/>
+          <w:kern w:val="0"/>
+          <w14:ligatures w14:val="none"/>
+        </w:rPr>
+        <w:t xml:space="preserve"> operate consistently.</w:t>
+      </w:r>
+    </w:p>
+    <w:p>
+      <w:pPr>
+        <w:spacing w:after="0" w:line="240" w:lineRule="auto"/>
+        <w:rPr>
+          <w:rFonts w:ascii="Arial" w:eastAsia="Times New Roman" w:hAnsi="Arial" w:cs="Arial"/>
+          <w:color w:val="000000"/>
+          <w:kern w:val="0"/>
+          <w14:ligatures w14:val="none"/>
+        </w:rPr>
+      </w:pPr>
+    </w:p>
+    <w:p>
+      <w:pPr>
+        <w:spacing w:after="0" w:line="240" w:lineRule="auto"/>
+        <w:rPr>
+          <w:rFonts w:ascii="Arial" w:eastAsia="Times New Roman" w:hAnsi="Arial" w:cs="Arial"/>
+          <w:color w:val="000000"/>
+          <w:kern w:val="0"/>
+          <w14:ligatures w14:val="none"/>
+        </w:rPr>
+      </w:pPr>
+      <w:r>
+        <w:rPr>
+          <w:rFonts w:ascii="Arial" w:eastAsia="Times New Roman" w:hAnsi="Arial" w:cs="Arial"/>
+          <w:color w:val="000000"/>
+          <w:kern w:val="0"/>
+          <w14:ligatures w14:val="none"/>
+        </w:rPr>
+        <w:t>Preservative Flush and Preservative</w:t>
+      </w:r>
+    </w:p>
+    <w:p>
+      <w:pPr>
+        <w:spacing w:after="0" w:line="240" w:lineRule="auto"/>
+        <w:rPr>
+          <w:rFonts w:ascii="Arial" w:eastAsia="Times New Roman" w:hAnsi="Arial" w:cs="Arial"/>
+          <w:color w:val="000000"/>
+          <w:kern w:val="0"/>
+          <w14:ligatures w14:val="none"/>
+        </w:rPr>
+      </w:pPr>
+      <w:r>
+        <w:rPr>
+          <w:rFonts w:ascii="Arial" w:eastAsia="Times New Roman" w:hAnsi="Arial" w:cs="Arial"/>
+          <w:color w:val="000000"/>
+          <w:kern w:val="0"/>
+          <w14:ligatures w14:val="none"/>
+        </w:rPr>
+        <w:t xml:space="preserve">The Preservative Flush (PF) and Preservative (P) states are the next states in the sequence after the </w:t>
+      </w:r>
+      <w:r>
+        <w:rPr>
+          <w:rFonts w:ascii="Arial" w:eastAsia="Times New Roman" w:hAnsi="Arial" w:cs="Arial"/>
+          <w:color w:val="000000"/>
+          <w:kern w:val="0"/>
+          <w14:ligatures w14:val="none"/>
+        </w:rPr>
+        <w:t>d</w:t>
+      </w:r>
+      <w:r>
+        <w:rPr>
+          <w:rFonts w:ascii="Arial" w:eastAsia="Times New Roman" w:hAnsi="Arial" w:cs="Arial"/>
+          <w:color w:val="000000"/>
+          <w:kern w:val="0"/>
+          <w14:ligatures w14:val="none"/>
+        </w:rPr>
+        <w:t>e-pressure state.</w:t>
+      </w:r>
+      <w:r>
+        <w:rPr>
+          <w:rFonts w:ascii="Arial" w:eastAsia="Times New Roman" w:hAnsi="Arial" w:cs="Arial"/>
+          <w:color w:val="000000"/>
+          <w:kern w:val="0"/>
+          <w14:ligatures w14:val="none"/>
+        </w:rPr>
+        <w:t xml:space="preserve"> The PF state is nearly identical to the Flush state except the Preservative input valve is used instead of the ball valve. The goal of this state is to saturate the lower hydraulics with </w:t>
+      </w:r>
+      <w:proofErr w:type="gramStart"/>
+      <w:r>
+        <w:rPr>
+          <w:rFonts w:ascii="Arial" w:eastAsia="Times New Roman" w:hAnsi="Arial" w:cs="Arial"/>
+          <w:color w:val="000000"/>
+          <w:kern w:val="0"/>
+          <w14:ligatures w14:val="none"/>
+        </w:rPr>
+        <w:t>preservative</w:t>
+      </w:r>
+      <w:proofErr w:type="gramEnd"/>
+      <w:r>
+        <w:rPr>
+          <w:rFonts w:ascii="Arial" w:eastAsia="Times New Roman" w:hAnsi="Arial" w:cs="Arial"/>
+          <w:color w:val="000000"/>
+          <w:kern w:val="0"/>
+          <w14:ligatures w14:val="none"/>
+        </w:rPr>
+        <w:t xml:space="preserve">, preventing additional sample water that may have been stored in the lower hydraulics from going through the filter. If this water was allowed through the </w:t>
+      </w:r>
+      <w:r>
+        <w:rPr>
+          <w:rFonts w:ascii="Arial" w:eastAsia="Times New Roman" w:hAnsi="Arial" w:cs="Arial"/>
+          <w:color w:val="000000"/>
+          <w:kern w:val="0"/>
+          <w14:ligatures w14:val="none"/>
+        </w:rPr>
+        <w:lastRenderedPageBreak/>
+        <w:t xml:space="preserve">filter, then the Sample Volume would be inaccurate by the end of the sequence. The P state is like the Sample state except preservative is the input fluid instead of sample water. This state runs for a time specified by the user during scheduling.  </w:t>
+      </w:r>
+    </w:p>
+    <w:p>
+      <w:pPr>
+        <w:spacing w:after="0" w:line="240" w:lineRule="auto"/>
+        <w:rPr>
+          <w:rFonts w:ascii="Arial" w:eastAsia="Times New Roman" w:hAnsi="Arial" w:cs="Arial"/>
+          <w:color w:val="000000"/>
+          <w:kern w:val="0"/>
+          <w14:ligatures w14:val="none"/>
+        </w:rPr>
+      </w:pPr>
+    </w:p>
+    <w:p>
+      <w:pPr>
+        <w:spacing w:after="0" w:line="240" w:lineRule="auto"/>
+        <w:rPr>
+          <w:rFonts w:ascii="Arial" w:eastAsia="Times New Roman" w:hAnsi="Arial" w:cs="Arial"/>
+          <w:color w:val="000000"/>
+          <w:kern w:val="0"/>
+          <w14:ligatures w14:val="none"/>
+        </w:rPr>
+      </w:pPr>
+      <w:r>
+        <w:rPr>
+          <w:rFonts w:ascii="Arial" w:eastAsia="Times New Roman" w:hAnsi="Arial" w:cs="Arial"/>
+          <w:color w:val="000000"/>
+          <w:kern w:val="0"/>
+          <w14:ligatures w14:val="none"/>
+        </w:rPr>
+        <w:t xml:space="preserve">After the P state, another Flush and OC state runs to purge the leftover preservative in the lower hydraulics. After these two states, an Air Flush (AF) state is run which is identical to the Flush and PF states but uses the air valve as the input instead of the other two inputs. This ensures that any liquid that is in the lower hydraulics is purged. </w:t>
+      </w:r>
+    </w:p>
+    <w:p>
+      <w:pPr>
+        <w:spacing w:after="0" w:line="240" w:lineRule="auto"/>
+        <w:rPr>
+          <w:rFonts w:ascii="Arial" w:eastAsia="Times New Roman" w:hAnsi="Arial" w:cs="Arial"/>
+          <w:color w:val="000000"/>
+          <w:kern w:val="0"/>
+          <w14:ligatures w14:val="none"/>
+        </w:rPr>
+      </w:pPr>
+    </w:p>
+    <w:p>
+      <w:pPr>
+        <w:spacing w:after="0" w:line="240" w:lineRule="auto"/>
+        <w:rPr>
+          <w:rFonts w:ascii="Arial" w:eastAsia="Times New Roman" w:hAnsi="Arial" w:cs="Arial"/>
+          <w:color w:val="000000"/>
+          <w:kern w:val="0"/>
+          <w14:ligatures w14:val="none"/>
+        </w:rPr>
+      </w:pPr>
+      <w:r>
+        <w:rPr>
+          <w:rFonts w:ascii="Arial" w:eastAsia="Times New Roman" w:hAnsi="Arial" w:cs="Arial"/>
+          <w:color w:val="000000"/>
+          <w:kern w:val="0"/>
+          <w14:ligatures w14:val="none"/>
+        </w:rPr>
+        <w:t>After the AF state occurs, the system sets an RTC alarm for the time of the next sample. The system then moves into Idle and if the system was in sleep mode, then the system will go into its low power state.</w:t>
+      </w:r>
+    </w:p>
+    <w:p>
+      <w:pPr>
+        <w:spacing w:after="0" w:line="240" w:lineRule="auto"/>
+        <w:rPr>
+          <w:rFonts w:ascii="Arial" w:eastAsia="Times New Roman" w:hAnsi="Arial" w:cs="Arial"/>
+          <w:color w:val="000000"/>
+          <w:kern w:val="0"/>
+          <w14:ligatures w14:val="none"/>
+        </w:rPr>
+      </w:pPr>
+    </w:p>
+    <w:p>
+      <w:pPr>
+        <w:pStyle w:val="Heading3"/>
+        <w:rPr>
+          <w:rFonts w:eastAsia="Times New Roman"/>
+        </w:rPr>
+      </w:pPr>
+      <w:r>
+        <w:rPr>
+          <w:rFonts w:eastAsia="Times New Roman"/>
+        </w:rPr>
+        <w:t>(</w:t>
+      </w:r>
+      <w:r>
+        <w:rPr>
+          <w:rFonts w:eastAsia="Times New Roman"/>
+        </w:rPr>
+        <w:t>Utilities</w:t>
+      </w:r>
+      <w:r>
+        <w:rPr>
+          <w:rFonts w:eastAsia="Times New Roman"/>
         </w:rPr>
         <w:t xml:space="preserve"> Description</w:t>
       </w:r>
       <w:r>
         <w:rPr>
-          <w:rFonts w:ascii="Arial" w:eastAsia="Times New Roman" w:hAnsi="Arial" w:cs="Arial"/>
-          <w:color w:val="000000"/>
-          <w:kern w:val="0"/>
-          <w14:ligatures w14:val="none"/>
+          <w:rFonts w:eastAsia="Times New Roman"/>
         </w:rPr>
         <w:t>)</w:t>
       </w:r>
@@ -1684,41 +2364,544 @@
           <w14:ligatures w14:val="none"/>
         </w:rPr>
       </w:pPr>
-    </w:p>
-    <w:p>
-      <w:pPr>
-        <w:spacing w:after="0" w:line="240" w:lineRule="auto"/>
-        <w:rPr>
-          <w:rFonts w:ascii="Arial" w:eastAsia="Times New Roman" w:hAnsi="Arial" w:cs="Arial"/>
-          <w:color w:val="000000"/>
-          <w:kern w:val="0"/>
-          <w14:ligatures w14:val="none"/>
-        </w:rPr>
-      </w:pPr>
-      <w:r>
-        <w:rPr>
-          <w:rFonts w:ascii="Arial" w:eastAsia="Times New Roman" w:hAnsi="Arial" w:cs="Arial"/>
-          <w:color w:val="000000"/>
-          <w:kern w:val="0"/>
-          <w14:ligatures w14:val="none"/>
+      <w:r>
+        <w:rPr>
+          <w:rFonts w:ascii="Arial" w:eastAsia="Times New Roman" w:hAnsi="Arial" w:cs="Arial"/>
+          <w:color w:val="000000"/>
+          <w:kern w:val="0"/>
+          <w14:ligatures w14:val="none"/>
+        </w:rPr>
+        <w:t xml:space="preserve">The </w:t>
+      </w:r>
+      <w:proofErr w:type="spellStart"/>
+      <w:r>
+        <w:rPr>
+          <w:rFonts w:ascii="Arial" w:eastAsia="Times New Roman" w:hAnsi="Arial" w:cs="Arial"/>
+          <w:color w:val="000000"/>
+          <w:kern w:val="0"/>
+          <w14:ligatures w14:val="none"/>
+        </w:rPr>
+        <w:t>HyperFlush</w:t>
+      </w:r>
+      <w:proofErr w:type="spellEnd"/>
+      <w:r>
+        <w:rPr>
+          <w:rFonts w:ascii="Arial" w:eastAsia="Times New Roman" w:hAnsi="Arial" w:cs="Arial"/>
+          <w:color w:val="000000"/>
+          <w:kern w:val="0"/>
+          <w14:ligatures w14:val="none"/>
+        </w:rPr>
+        <w:t xml:space="preserve"> </w:t>
+      </w:r>
+      <w:r>
+        <w:rPr>
+          <w:rFonts w:ascii="Arial" w:eastAsia="Times New Roman" w:hAnsi="Arial" w:cs="Arial"/>
+          <w:color w:val="000000"/>
+          <w:kern w:val="0"/>
+          <w14:ligatures w14:val="none"/>
+        </w:rPr>
+        <w:t>utility runs water through every filter sequentially for a few seconds per filter. Th</w:t>
+      </w:r>
+      <w:r>
+        <w:rPr>
+          <w:rFonts w:ascii="Arial" w:eastAsia="Times New Roman" w:hAnsi="Arial" w:cs="Arial"/>
+          <w:color w:val="000000"/>
+          <w:kern w:val="0"/>
+          <w14:ligatures w14:val="none"/>
+        </w:rPr>
+        <w:t xml:space="preserve">is </w:t>
+      </w:r>
+      <w:r>
+        <w:rPr>
+          <w:rFonts w:ascii="Arial" w:eastAsia="Times New Roman" w:hAnsi="Arial" w:cs="Arial"/>
+          <w:color w:val="000000"/>
+          <w:kern w:val="0"/>
+          <w14:ligatures w14:val="none"/>
+        </w:rPr>
+        <w:t>is mainly</w:t>
+      </w:r>
+      <w:r>
+        <w:rPr>
+          <w:rFonts w:ascii="Arial" w:eastAsia="Times New Roman" w:hAnsi="Arial" w:cs="Arial"/>
+          <w:color w:val="000000"/>
+          <w:kern w:val="0"/>
+          <w14:ligatures w14:val="none"/>
+        </w:rPr>
+        <w:t xml:space="preserve"> used for cleaning out the system</w:t>
+      </w:r>
+      <w:r>
+        <w:rPr>
+          <w:rFonts w:ascii="Arial" w:eastAsia="Times New Roman" w:hAnsi="Arial" w:cs="Arial"/>
+          <w:color w:val="000000"/>
+          <w:kern w:val="0"/>
+          <w14:ligatures w14:val="none"/>
+        </w:rPr>
+        <w:t xml:space="preserve"> after a sample task (i.e., a set of 24 samples) to prevent any unwanted cross contamination. This utility can also be used to test the basic functionality of the sampler, as nearly every component is activated during this sequence. </w:t>
+      </w:r>
+    </w:p>
+    <w:p>
+      <w:pPr>
+        <w:spacing w:after="0" w:line="240" w:lineRule="auto"/>
+        <w:rPr>
+          <w:rFonts w:ascii="Arial" w:eastAsia="Times New Roman" w:hAnsi="Arial" w:cs="Arial"/>
+          <w:color w:val="000000"/>
+          <w:kern w:val="0"/>
+          <w14:ligatures w14:val="none"/>
+        </w:rPr>
+      </w:pPr>
+    </w:p>
+    <w:p>
+      <w:pPr>
+        <w:spacing w:after="0" w:line="240" w:lineRule="auto"/>
+        <w:rPr>
+          <w:rFonts w:ascii="Arial" w:eastAsia="Times New Roman" w:hAnsi="Arial" w:cs="Arial"/>
+          <w:color w:val="000000"/>
+          <w:kern w:val="0"/>
+          <w14:ligatures w14:val="none"/>
+        </w:rPr>
+      </w:pPr>
+      <w:r>
+        <w:rPr>
+          <w:rFonts w:ascii="Arial" w:eastAsia="Times New Roman" w:hAnsi="Arial" w:cs="Arial"/>
+          <w:color w:val="000000"/>
+          <w:kern w:val="0"/>
+          <w14:ligatures w14:val="none"/>
+        </w:rPr>
+        <w:t>Th</w:t>
+      </w:r>
+      <w:r>
+        <w:rPr>
+          <w:rFonts w:ascii="Arial" w:eastAsia="Times New Roman" w:hAnsi="Arial" w:cs="Arial"/>
+          <w:color w:val="000000"/>
+          <w:kern w:val="0"/>
+          <w14:ligatures w14:val="none"/>
+        </w:rPr>
+        <w:t>e Preservative Air Purge (PAP)</w:t>
+      </w:r>
+      <w:r>
+        <w:rPr>
+          <w:rFonts w:ascii="Arial" w:eastAsia="Times New Roman" w:hAnsi="Arial" w:cs="Arial"/>
+          <w:color w:val="000000"/>
+          <w:kern w:val="0"/>
+          <w14:ligatures w14:val="none"/>
+        </w:rPr>
+        <w:t xml:space="preserve"> utility turns the pump on and </w:t>
+      </w:r>
+      <w:r>
+        <w:rPr>
+          <w:rFonts w:ascii="Arial" w:eastAsia="Times New Roman" w:hAnsi="Arial" w:cs="Arial"/>
+          <w:color w:val="000000"/>
+          <w:kern w:val="0"/>
+          <w14:ligatures w14:val="none"/>
+        </w:rPr>
+        <w:t>opens</w:t>
+      </w:r>
+      <w:r>
+        <w:rPr>
+          <w:rFonts w:ascii="Arial" w:eastAsia="Times New Roman" w:hAnsi="Arial" w:cs="Arial"/>
+          <w:color w:val="000000"/>
+          <w:kern w:val="0"/>
+          <w14:ligatures w14:val="none"/>
+        </w:rPr>
+        <w:t xml:space="preserve"> the alcohol valve for 10 seconds</w:t>
+      </w:r>
+      <w:r>
+        <w:rPr>
+          <w:rFonts w:ascii="Arial" w:eastAsia="Times New Roman" w:hAnsi="Arial" w:cs="Arial"/>
+          <w:color w:val="000000"/>
+          <w:kern w:val="0"/>
+          <w14:ligatures w14:val="none"/>
+        </w:rPr>
+        <w:t>. This</w:t>
+      </w:r>
+      <w:r>
+        <w:rPr>
+          <w:rFonts w:ascii="Arial" w:eastAsia="Times New Roman" w:hAnsi="Arial" w:cs="Arial"/>
+          <w:color w:val="000000"/>
+          <w:kern w:val="0"/>
+          <w14:ligatures w14:val="none"/>
+        </w:rPr>
+        <w:t xml:space="preserve"> runs some alcohol through the system and removes air bubbles from the alcohol bag. Often it helps to use </w:t>
+      </w:r>
+      <w:r>
+        <w:rPr>
+          <w:rFonts w:ascii="Arial" w:eastAsia="Times New Roman" w:hAnsi="Arial" w:cs="Arial"/>
+          <w:color w:val="000000"/>
+          <w:kern w:val="0"/>
+          <w14:ligatures w14:val="none"/>
+        </w:rPr>
+        <w:t xml:space="preserve">this utility </w:t>
+      </w:r>
+      <w:r>
+        <w:rPr>
+          <w:rFonts w:ascii="Arial" w:eastAsia="Times New Roman" w:hAnsi="Arial" w:cs="Arial"/>
+          <w:color w:val="000000"/>
+          <w:kern w:val="0"/>
+          <w14:ligatures w14:val="none"/>
+        </w:rPr>
+        <w:t>multiple times</w:t>
+      </w:r>
+      <w:r>
+        <w:rPr>
+          <w:rFonts w:ascii="Arial" w:eastAsia="Times New Roman" w:hAnsi="Arial" w:cs="Arial"/>
+          <w:color w:val="000000"/>
+          <w:kern w:val="0"/>
+          <w14:ligatures w14:val="none"/>
+        </w:rPr>
+        <w:t xml:space="preserve"> and to tilt the Preservative Bladder so that the air is near the port</w:t>
+      </w:r>
+      <w:r>
+        <w:rPr>
+          <w:rFonts w:ascii="Arial" w:eastAsia="Times New Roman" w:hAnsi="Arial" w:cs="Arial"/>
+          <w:color w:val="000000"/>
+          <w:kern w:val="0"/>
+          <w14:ligatures w14:val="none"/>
+        </w:rPr>
+        <w:t>.</w:t>
+      </w:r>
+    </w:p>
+    <w:p>
+      <w:pPr>
+        <w:spacing w:after="0" w:line="240" w:lineRule="auto"/>
+        <w:rPr>
+          <w:rFonts w:ascii="Arial" w:eastAsia="Times New Roman" w:hAnsi="Arial" w:cs="Arial"/>
+          <w:color w:val="000000"/>
+          <w:kern w:val="0"/>
+          <w14:ligatures w14:val="none"/>
+        </w:rPr>
+      </w:pPr>
+    </w:p>
+    <w:p>
+      <w:pPr>
+        <w:spacing w:after="0" w:line="240" w:lineRule="auto"/>
+        <w:rPr>
+          <w:rFonts w:ascii="Arial" w:eastAsia="Times New Roman" w:hAnsi="Arial" w:cs="Arial"/>
+          <w:color w:val="000000"/>
+          <w:kern w:val="0"/>
+          <w14:ligatures w14:val="none"/>
+        </w:rPr>
+      </w:pPr>
+      <w:r>
+        <w:rPr>
+          <w:rFonts w:ascii="Arial" w:eastAsia="Times New Roman" w:hAnsi="Arial" w:cs="Arial"/>
+          <w:color w:val="000000"/>
+          <w:kern w:val="0"/>
+          <w14:ligatures w14:val="none"/>
+        </w:rPr>
+        <w:t>The Update RTC utility</w:t>
+      </w:r>
+      <w:r>
+        <w:rPr>
+          <w:rFonts w:ascii="Arial" w:eastAsia="Times New Roman" w:hAnsi="Arial" w:cs="Arial"/>
+          <w:color w:val="000000"/>
+          <w:kern w:val="0"/>
+          <w14:ligatures w14:val="none"/>
+        </w:rPr>
+        <w:t xml:space="preserve"> is needed to make sure that the time on the sampler matches your local time, so scheduling a task will remain accurate. </w:t>
+      </w:r>
+      <w:r>
+        <w:rPr>
+          <w:rFonts w:ascii="Arial" w:eastAsia="Times New Roman" w:hAnsi="Arial" w:cs="Arial"/>
+          <w:color w:val="000000"/>
+          <w:kern w:val="0"/>
+          <w14:ligatures w14:val="none"/>
+        </w:rPr>
+        <w:t>Whenever the system is fully depowered (</w:t>
+      </w:r>
+      <w:proofErr w:type="spellStart"/>
+      <w:proofErr w:type="gramStart"/>
+      <w:r>
+        <w:rPr>
+          <w:rFonts w:ascii="Arial" w:eastAsia="Times New Roman" w:hAnsi="Arial" w:cs="Arial"/>
+          <w:color w:val="000000"/>
+          <w:kern w:val="0"/>
+          <w14:ligatures w14:val="none"/>
+        </w:rPr>
+        <w:t>ie</w:t>
+      </w:r>
+      <w:proofErr w:type="spellEnd"/>
+      <w:proofErr w:type="gramEnd"/>
+      <w:r>
+        <w:rPr>
+          <w:rFonts w:ascii="Arial" w:eastAsia="Times New Roman" w:hAnsi="Arial" w:cs="Arial"/>
+          <w:color w:val="000000"/>
+          <w:kern w:val="0"/>
+          <w14:ligatures w14:val="none"/>
+        </w:rPr>
+        <w:t xml:space="preserve"> the battery is removed), or when new code is uploaded to the microcontroller, the RTC will need to be updated. </w:t>
+      </w:r>
+      <w:r>
+        <w:rPr>
+          <w:rFonts w:ascii="Arial" w:eastAsia="Times New Roman" w:hAnsi="Arial" w:cs="Arial"/>
+          <w:color w:val="000000"/>
+          <w:kern w:val="0"/>
+          <w14:ligatures w14:val="none"/>
+        </w:rPr>
+        <w:t>It</w:t>
+      </w:r>
+      <w:r>
+        <w:rPr>
+          <w:rFonts w:ascii="Arial" w:eastAsia="Times New Roman" w:hAnsi="Arial" w:cs="Arial"/>
+          <w:color w:val="000000"/>
+          <w:kern w:val="0"/>
+          <w14:ligatures w14:val="none"/>
+        </w:rPr>
+        <w:t xml:space="preserve"> i</w:t>
+      </w:r>
+      <w:r>
+        <w:rPr>
+          <w:rFonts w:ascii="Arial" w:eastAsia="Times New Roman" w:hAnsi="Arial" w:cs="Arial"/>
+          <w:color w:val="000000"/>
+          <w:kern w:val="0"/>
+          <w14:ligatures w14:val="none"/>
+        </w:rPr>
+        <w:t xml:space="preserve">s </w:t>
+      </w:r>
+      <w:r>
+        <w:rPr>
+          <w:rFonts w:ascii="Arial" w:eastAsia="Times New Roman" w:hAnsi="Arial" w:cs="Arial"/>
+          <w:color w:val="000000"/>
+          <w:kern w:val="0"/>
+          <w14:ligatures w14:val="none"/>
+        </w:rPr>
+        <w:t xml:space="preserve">also </w:t>
+      </w:r>
+      <w:r>
+        <w:rPr>
+          <w:rFonts w:ascii="Arial" w:eastAsia="Times New Roman" w:hAnsi="Arial" w:cs="Arial"/>
+          <w:color w:val="000000"/>
+          <w:kern w:val="0"/>
+          <w14:ligatures w14:val="none"/>
+        </w:rPr>
+        <w:t xml:space="preserve">recommended </w:t>
+      </w:r>
+      <w:r>
+        <w:rPr>
+          <w:rFonts w:ascii="Arial" w:eastAsia="Times New Roman" w:hAnsi="Arial" w:cs="Arial"/>
+          <w:color w:val="000000"/>
+          <w:kern w:val="0"/>
+          <w14:ligatures w14:val="none"/>
+        </w:rPr>
+        <w:t>that the RTC is updated</w:t>
+      </w:r>
+      <w:r>
+        <w:rPr>
+          <w:rFonts w:ascii="Arial" w:eastAsia="Times New Roman" w:hAnsi="Arial" w:cs="Arial"/>
+          <w:color w:val="000000"/>
+          <w:kern w:val="0"/>
+          <w14:ligatures w14:val="none"/>
+        </w:rPr>
+        <w:t xml:space="preserve"> when there is a </w:t>
+      </w:r>
+      <w:r>
+        <w:rPr>
+          <w:rFonts w:ascii="Arial" w:eastAsia="Times New Roman" w:hAnsi="Arial" w:cs="Arial"/>
+          <w:color w:val="000000"/>
+          <w:kern w:val="0"/>
+          <w14:ligatures w14:val="none"/>
+        </w:rPr>
+        <w:t>daylight-saving</w:t>
+      </w:r>
+      <w:r>
+        <w:rPr>
+          <w:rFonts w:ascii="Arial" w:eastAsia="Times New Roman" w:hAnsi="Arial" w:cs="Arial"/>
+          <w:color w:val="000000"/>
+          <w:kern w:val="0"/>
+          <w14:ligatures w14:val="none"/>
+        </w:rPr>
+        <w:t xml:space="preserve"> change, or when you move between </w:t>
+      </w:r>
+      <w:r>
+        <w:rPr>
+          <w:rFonts w:ascii="Arial" w:eastAsia="Times New Roman" w:hAnsi="Arial" w:cs="Arial"/>
+          <w:color w:val="000000"/>
+          <w:kern w:val="0"/>
+          <w14:ligatures w14:val="none"/>
+        </w:rPr>
+        <w:t>time zones</w:t>
+      </w:r>
+      <w:r>
+        <w:rPr>
+          <w:rFonts w:ascii="Arial" w:eastAsia="Times New Roman" w:hAnsi="Arial" w:cs="Arial"/>
+          <w:color w:val="000000"/>
+          <w:kern w:val="0"/>
+          <w14:ligatures w14:val="none"/>
+        </w:rPr>
+        <w:t>.</w:t>
+      </w:r>
+    </w:p>
+    <w:p>
+      <w:pPr>
+        <w:spacing w:after="0" w:line="240" w:lineRule="auto"/>
+        <w:rPr>
+          <w:rFonts w:ascii="Arial" w:eastAsia="Times New Roman" w:hAnsi="Arial" w:cs="Arial"/>
+          <w:color w:val="000000"/>
+          <w:kern w:val="0"/>
+          <w14:ligatures w14:val="none"/>
+        </w:rPr>
+      </w:pPr>
+    </w:p>
+    <w:p>
+      <w:pPr>
+        <w:spacing w:after="0" w:line="240" w:lineRule="auto"/>
+        <w:rPr>
+          <w:rFonts w:ascii="Arial" w:eastAsia="Times New Roman" w:hAnsi="Arial" w:cs="Arial"/>
+          <w:color w:val="000000"/>
+          <w:kern w:val="0"/>
+          <w14:ligatures w14:val="none"/>
+        </w:rPr>
+      </w:pPr>
+      <w:r>
+        <w:rPr>
+          <w:rFonts w:ascii="Arial" w:eastAsia="Times New Roman" w:hAnsi="Arial" w:cs="Arial"/>
+          <w:color w:val="000000"/>
+          <w:kern w:val="0"/>
+          <w14:ligatures w14:val="none"/>
+        </w:rPr>
+        <w:t xml:space="preserve">The Reset Valves Utility </w:t>
+      </w:r>
+      <w:r>
+        <w:rPr>
+          <w:rFonts w:ascii="Arial" w:eastAsia="Times New Roman" w:hAnsi="Arial" w:cs="Arial"/>
+          <w:color w:val="000000"/>
+          <w:kern w:val="0"/>
+          <w14:ligatures w14:val="none"/>
+        </w:rPr>
+        <w:t xml:space="preserve">is </w:t>
+      </w:r>
+      <w:r>
+        <w:rPr>
+          <w:rFonts w:ascii="Arial" w:eastAsia="Times New Roman" w:hAnsi="Arial" w:cs="Arial"/>
+          <w:color w:val="000000"/>
+          <w:kern w:val="0"/>
+          <w14:ligatures w14:val="none"/>
+        </w:rPr>
+        <w:t>used</w:t>
+      </w:r>
+      <w:r>
+        <w:rPr>
+          <w:rFonts w:ascii="Arial" w:eastAsia="Times New Roman" w:hAnsi="Arial" w:cs="Arial"/>
+          <w:color w:val="000000"/>
+          <w:kern w:val="0"/>
+          <w14:ligatures w14:val="none"/>
+        </w:rPr>
+        <w:t xml:space="preserve"> when valves have been sampled that you want to be sampled again. </w:t>
+      </w:r>
+      <w:r>
+        <w:rPr>
+          <w:rFonts w:ascii="Arial" w:eastAsia="Times New Roman" w:hAnsi="Arial" w:cs="Arial"/>
+          <w:color w:val="000000"/>
+          <w:kern w:val="0"/>
+          <w14:ligatures w14:val="none"/>
+        </w:rPr>
+        <w:t xml:space="preserve">This is required since the system ‘locks’ the filter valves when they have been used in a sample, this prevents samples from being corrupted accidentally. </w:t>
+      </w:r>
+      <w:r>
+        <w:rPr>
+          <w:rFonts w:ascii="Arial" w:eastAsia="Times New Roman" w:hAnsi="Arial" w:cs="Arial"/>
+          <w:color w:val="000000"/>
+          <w:kern w:val="0"/>
+          <w14:ligatures w14:val="none"/>
+        </w:rPr>
+        <w:t>The code does</w:t>
+      </w:r>
+      <w:r>
+        <w:rPr>
+          <w:rFonts w:ascii="Arial" w:eastAsia="Times New Roman" w:hAnsi="Arial" w:cs="Arial"/>
+          <w:color w:val="000000"/>
+          <w:kern w:val="0"/>
+          <w14:ligatures w14:val="none"/>
+        </w:rPr>
+        <w:t xml:space="preserve"> </w:t>
+      </w:r>
+      <w:r>
+        <w:rPr>
+          <w:rFonts w:ascii="Arial" w:eastAsia="Times New Roman" w:hAnsi="Arial" w:cs="Arial"/>
+          <w:color w:val="000000"/>
+          <w:kern w:val="0"/>
+          <w14:ligatures w14:val="none"/>
+        </w:rPr>
+        <w:t>n</w:t>
+      </w:r>
+      <w:r>
+        <w:rPr>
+          <w:rFonts w:ascii="Arial" w:eastAsia="Times New Roman" w:hAnsi="Arial" w:cs="Arial"/>
+          <w:color w:val="000000"/>
+          <w:kern w:val="0"/>
+          <w14:ligatures w14:val="none"/>
+        </w:rPr>
+        <w:t>o</w:t>
+      </w:r>
+      <w:r>
+        <w:rPr>
+          <w:rFonts w:ascii="Arial" w:eastAsia="Times New Roman" w:hAnsi="Arial" w:cs="Arial"/>
+          <w:color w:val="000000"/>
+          <w:kern w:val="0"/>
+          <w14:ligatures w14:val="none"/>
+        </w:rPr>
+        <w:t xml:space="preserve">t let you sample a valve </w:t>
+      </w:r>
+      <w:r>
+        <w:rPr>
+          <w:rFonts w:ascii="Arial" w:eastAsia="Times New Roman" w:hAnsi="Arial" w:cs="Arial"/>
+          <w:color w:val="000000"/>
+          <w:kern w:val="0"/>
+          <w14:ligatures w14:val="none"/>
+        </w:rPr>
+        <w:t>multiple</w:t>
+      </w:r>
+      <w:r>
+        <w:rPr>
+          <w:rFonts w:ascii="Arial" w:eastAsia="Times New Roman" w:hAnsi="Arial" w:cs="Arial"/>
+          <w:color w:val="000000"/>
+          <w:kern w:val="0"/>
+          <w14:ligatures w14:val="none"/>
+        </w:rPr>
+        <w:t xml:space="preserve"> times without being reset to prevent messing up a sample.</w:t>
+      </w:r>
+      <w:r>
+        <w:rPr>
+          <w:rFonts w:ascii="Arial" w:eastAsia="Times New Roman" w:hAnsi="Arial" w:cs="Arial"/>
+          <w:color w:val="000000"/>
+          <w:kern w:val="0"/>
+          <w14:ligatures w14:val="none"/>
+        </w:rPr>
+        <w:t xml:space="preserve"> It is important to note that this utility will reset all valves, not a specific one.</w:t>
+      </w:r>
+    </w:p>
+    <w:p>
+      <w:pPr>
+        <w:spacing w:after="0" w:line="240" w:lineRule="auto"/>
+        <w:rPr>
+          <w:rFonts w:ascii="Arial" w:eastAsia="Times New Roman" w:hAnsi="Arial" w:cs="Arial"/>
+          <w:color w:val="000000"/>
+          <w:kern w:val="0"/>
+          <w14:ligatures w14:val="none"/>
+        </w:rPr>
+      </w:pPr>
+    </w:p>
+    <w:p>
+      <w:pPr>
+        <w:pStyle w:val="Heading3"/>
+        <w:rPr>
+          <w:rFonts w:eastAsia="Times New Roman"/>
+        </w:rPr>
+      </w:pPr>
+      <w:r>
+        <w:rPr>
+          <w:rFonts w:eastAsia="Times New Roman"/>
         </w:rPr>
         <w:t>(Electronics</w:t>
       </w:r>
       <w:r>
         <w:rPr>
-          <w:rFonts w:ascii="Arial" w:eastAsia="Times New Roman" w:hAnsi="Arial" w:cs="Arial"/>
-          <w:color w:val="000000"/>
-          <w:kern w:val="0"/>
-          <w14:ligatures w14:val="none"/>
+          <w:rFonts w:eastAsia="Times New Roman"/>
         </w:rPr>
         <w:t xml:space="preserve"> Description</w:t>
       </w:r>
       <w:r>
         <w:rPr>
-          <w:rFonts w:ascii="Arial" w:eastAsia="Times New Roman" w:hAnsi="Arial" w:cs="Arial"/>
-          <w:color w:val="000000"/>
-          <w:kern w:val="0"/>
-          <w14:ligatures w14:val="none"/>
+          <w:rFonts w:eastAsia="Times New Roman"/>
         </w:rPr>
         <w:t>)</w:t>
       </w:r>
@@ -1744,15 +2927,31 @@
           <w14:ligatures w14:val="none"/>
         </w:rPr>
       </w:pPr>
-      <w:r>
-        <w:rPr>
-          <w:rFonts w:ascii="Arial" w:eastAsia="Times New Roman" w:hAnsi="Arial" w:cs="Arial"/>
-          <w:color w:val="000000"/>
-          <w:kern w:val="0"/>
-          <w14:ligatures w14:val="none"/>
+    </w:p>
+    <w:p>
+      <w:pPr>
+        <w:pStyle w:val="Heading3"/>
+        <w:rPr>
+          <w:rFonts w:eastAsia="Times New Roman"/>
+        </w:rPr>
+      </w:pPr>
+      <w:r>
+        <w:rPr>
+          <w:rFonts w:eastAsia="Times New Roman"/>
         </w:rPr>
         <w:t>(Browser Application)</w:t>
       </w:r>
+    </w:p>
+    <w:p>
+      <w:pPr>
+        <w:spacing w:after="0" w:line="240" w:lineRule="auto"/>
+        <w:rPr>
+          <w:rFonts w:ascii="Arial" w:eastAsia="Times New Roman" w:hAnsi="Arial" w:cs="Arial"/>
+          <w:color w:val="000000"/>
+          <w:kern w:val="0"/>
+          <w14:ligatures w14:val="none"/>
+        </w:rPr>
+      </w:pPr>
     </w:p>
     <w:p>
       <w:pPr>
@@ -2416,6 +3615,28 @@
     <w:qFormat/>
     <w:rsid w:val="00B61AEC"/>
   </w:style>
+  <w:style w:type="paragraph" w:styleId="Heading3">
+    <w:name w:val="heading 3"/>
+    <w:basedOn w:val="Normal"/>
+    <w:next w:val="Normal"/>
+    <w:link w:val="Heading3Char"/>
+    <w:uiPriority w:val="9"/>
+    <w:unhideWhenUsed/>
+    <w:qFormat/>
+    <w:rsid w:val="00C130EA"/>
+    <w:pPr>
+      <w:keepNext/>
+      <w:keepLines/>
+      <w:spacing w:before="40" w:after="0"/>
+      <w:outlineLvl w:val="2"/>
+    </w:pPr>
+    <w:rPr>
+      <w:rFonts w:asciiTheme="majorHAnsi" w:eastAsiaTheme="majorEastAsia" w:hAnsiTheme="majorHAnsi" w:cstheme="majorBidi"/>
+      <w:color w:val="1F3763" w:themeColor="accent1" w:themeShade="7F"/>
+      <w:sz w:val="24"/>
+      <w:szCs w:val="24"/>
+    </w:rPr>
+  </w:style>
   <w:style w:type="character" w:default="1" w:styleId="DefaultParagraphFont">
     <w:name w:val="Default Paragraph Font"/>
     <w:uiPriority w:val="1"/>
@@ -2453,6 +3674,19 @@
       <w:ind w:left="720"/>
       <w:contextualSpacing/>
     </w:pPr>
+  </w:style>
+  <w:style w:type="character" w:customStyle="1" w:styleId="Heading3Char">
+    <w:name w:val="Heading 3 Char"/>
+    <w:basedOn w:val="DefaultParagraphFont"/>
+    <w:link w:val="Heading3"/>
+    <w:uiPriority w:val="9"/>
+    <w:rsid w:val="00C130EA"/>
+    <w:rPr>
+      <w:rFonts w:asciiTheme="majorHAnsi" w:eastAsiaTheme="majorEastAsia" w:hAnsiTheme="majorHAnsi" w:cstheme="majorBidi"/>
+      <w:color w:val="1F3763" w:themeColor="accent1" w:themeShade="7F"/>
+      <w:sz w:val="24"/>
+      <w:szCs w:val="24"/>
+    </w:rPr>
   </w:style>
 </w:styles>
 </file>

</xml_diff>

<commit_message>
Update Hardware Description Drafts.docx
</commit_message>
<xml_diff>
--- a/Documentation and Papers/HardwareX/Section Drafts/Hardware Description Drafts.docx
+++ b/Documentation and Papers/HardwareX/Section Drafts/Hardware Description Drafts.docx
@@ -802,6 +802,26 @@
           <w14:ligatures w14:val="none"/>
         </w:rPr>
       </w:pPr>
+    </w:p>
+    <w:p>
+      <w:pPr>
+        <w:pStyle w:val="Heading3"/>
+        <w:rPr>
+          <w:rFonts w:eastAsia="Times New Roman"/>
+        </w:rPr>
+      </w:pPr>
+      <w:r>
+        <w:rPr>
+          <w:rFonts w:eastAsia="Times New Roman"/>
+        </w:rPr>
+        <w:t>Hydraulic</w:t>
+      </w:r>
+      <w:r>
+        <w:rPr>
+          <w:rFonts w:eastAsia="Times New Roman"/>
+        </w:rPr>
+        <w:t>s</w:t>
+      </w:r>
     </w:p>
     <w:p>
       <w:pPr>
@@ -1569,7 +1589,7 @@
         <w:rPr>
           <w:rFonts w:eastAsia="Times New Roman"/>
         </w:rPr>
-        <w:t>(Sampling Procedure)</w:t>
+        <w:t>Sampling Procedure</w:t>
       </w:r>
     </w:p>
     <w:p>
@@ -2057,43 +2077,7 @@
           <w:kern w:val="0"/>
           <w14:ligatures w14:val="none"/>
         </w:rPr>
-        <w:t xml:space="preserve">The system moves to the next state when the target Sample Volume is reached. This volume is measured by a Flow Meter on the filter output line. Ideally, the state is terminated when the target volume is reached. </w:t>
-      </w:r>
-      <w:r>
-        <w:rPr>
-          <w:rFonts w:ascii="Arial" w:eastAsia="Times New Roman" w:hAnsi="Arial" w:cs="Arial"/>
-          <w:color w:val="000000"/>
-          <w:kern w:val="0"/>
-          <w14:ligatures w14:val="none"/>
-        </w:rPr>
-        <w:t xml:space="preserve">There is an additional condition that will end the Sample state and that is the Sample </w:t>
-      </w:r>
-      <w:r>
-        <w:rPr>
-          <w:rFonts w:ascii="Arial" w:eastAsia="Times New Roman" w:hAnsi="Arial" w:cs="Arial"/>
-          <w:color w:val="000000"/>
-          <w:kern w:val="0"/>
-          <w14:ligatures w14:val="none"/>
-        </w:rPr>
-        <w:t>Time</w:t>
-      </w:r>
-      <w:r>
-        <w:rPr>
-          <w:rFonts w:ascii="Arial" w:eastAsia="Times New Roman" w:hAnsi="Arial" w:cs="Arial"/>
-          <w:color w:val="000000"/>
-          <w:kern w:val="0"/>
-          <w14:ligatures w14:val="none"/>
-        </w:rPr>
-        <w:t>.</w:t>
-      </w:r>
-      <w:r>
-        <w:rPr>
-          <w:rFonts w:ascii="Arial" w:eastAsia="Times New Roman" w:hAnsi="Arial" w:cs="Arial"/>
-          <w:color w:val="000000"/>
-          <w:kern w:val="0"/>
-          <w14:ligatures w14:val="none"/>
-        </w:rPr>
-        <w:t xml:space="preserve"> This time cutoff was added since the filter clogs and the flow rate decrease rapidly during the sample process. To prevent the sample state running for too long, the time limit was implemented. </w:t>
+        <w:t xml:space="preserve">The system moves to the next state when the target Sample Volume is reached. This volume is measured by a Flow Meter on the filter output line. Ideally, the state is terminated when the target volume is reached. There is an additional condition that will end the Sample state and that is the Sample Time. This time cutoff was added since the filter clogs and the flow rate decrease rapidly during the sample process. To prevent the sample state running for too long, the time limit was implemented. </w:t>
       </w:r>
       <w:r>
         <w:rPr>
@@ -2216,27 +2200,7 @@
           <w:kern w:val="0"/>
           <w14:ligatures w14:val="none"/>
         </w:rPr>
-        <w:t xml:space="preserve"> The PF state is nearly identical to the Flush state except the Preservative input valve is used instead of the ball valve. The goal of this state is to saturate the lower hydraulics with </w:t>
-      </w:r>
-      <w:proofErr w:type="gramStart"/>
-      <w:r>
-        <w:rPr>
-          <w:rFonts w:ascii="Arial" w:eastAsia="Times New Roman" w:hAnsi="Arial" w:cs="Arial"/>
-          <w:color w:val="000000"/>
-          <w:kern w:val="0"/>
-          <w14:ligatures w14:val="none"/>
-        </w:rPr>
-        <w:t>preservative</w:t>
-      </w:r>
-      <w:proofErr w:type="gramEnd"/>
-      <w:r>
-        <w:rPr>
-          <w:rFonts w:ascii="Arial" w:eastAsia="Times New Roman" w:hAnsi="Arial" w:cs="Arial"/>
-          <w:color w:val="000000"/>
-          <w:kern w:val="0"/>
-          <w14:ligatures w14:val="none"/>
-        </w:rPr>
-        <w:t xml:space="preserve">, preventing additional sample water that may have been stored in the lower hydraulics from going through the filter. If this water was allowed through the </w:t>
+        <w:t xml:space="preserve"> The PF state is nearly identical to the Flush state except the Preservative input valve is used instead of the ball valve. The goal of this state is to saturate the lower hydraulics with preservative, preventing additional sample water that may have been stored in the lower hydraulics from going through the filter. If this water was allowed through the </w:t>
       </w:r>
       <w:r>
         <w:rPr>
@@ -2333,639 +2297,615 @@
         <w:rPr>
           <w:rFonts w:eastAsia="Times New Roman"/>
         </w:rPr>
-        <w:t>(</w:t>
-      </w:r>
-      <w:r>
+        <w:t>Utilities</w:t>
+      </w:r>
+    </w:p>
+    <w:p>
+      <w:pPr>
+        <w:spacing w:after="0" w:line="240" w:lineRule="auto"/>
+        <w:rPr>
+          <w:rFonts w:ascii="Arial" w:eastAsia="Times New Roman" w:hAnsi="Arial" w:cs="Arial"/>
+          <w:color w:val="000000"/>
+          <w:kern w:val="0"/>
+          <w14:ligatures w14:val="none"/>
+        </w:rPr>
+      </w:pPr>
+      <w:r>
+        <w:rPr>
+          <w:rFonts w:ascii="Arial" w:eastAsia="Times New Roman" w:hAnsi="Arial" w:cs="Arial"/>
+          <w:color w:val="000000"/>
+          <w:kern w:val="0"/>
+          <w14:ligatures w14:val="none"/>
+        </w:rPr>
+        <w:t xml:space="preserve">The </w:t>
+      </w:r>
+      <w:proofErr w:type="spellStart"/>
+      <w:r>
+        <w:rPr>
+          <w:rFonts w:ascii="Arial" w:eastAsia="Times New Roman" w:hAnsi="Arial" w:cs="Arial"/>
+          <w:color w:val="000000"/>
+          <w:kern w:val="0"/>
+          <w14:ligatures w14:val="none"/>
+        </w:rPr>
+        <w:t>HyperFlush</w:t>
+      </w:r>
+      <w:proofErr w:type="spellEnd"/>
+      <w:r>
+        <w:rPr>
+          <w:rFonts w:ascii="Arial" w:eastAsia="Times New Roman" w:hAnsi="Arial" w:cs="Arial"/>
+          <w:color w:val="000000"/>
+          <w:kern w:val="0"/>
+          <w14:ligatures w14:val="none"/>
+        </w:rPr>
+        <w:t xml:space="preserve"> </w:t>
+      </w:r>
+      <w:r>
+        <w:rPr>
+          <w:rFonts w:ascii="Arial" w:eastAsia="Times New Roman" w:hAnsi="Arial" w:cs="Arial"/>
+          <w:color w:val="000000"/>
+          <w:kern w:val="0"/>
+          <w14:ligatures w14:val="none"/>
+        </w:rPr>
+        <w:t>utility runs water through every filter sequentially for a few seconds per filter. Th</w:t>
+      </w:r>
+      <w:r>
+        <w:rPr>
+          <w:rFonts w:ascii="Arial" w:eastAsia="Times New Roman" w:hAnsi="Arial" w:cs="Arial"/>
+          <w:color w:val="000000"/>
+          <w:kern w:val="0"/>
+          <w14:ligatures w14:val="none"/>
+        </w:rPr>
+        <w:t xml:space="preserve">is </w:t>
+      </w:r>
+      <w:r>
+        <w:rPr>
+          <w:rFonts w:ascii="Arial" w:eastAsia="Times New Roman" w:hAnsi="Arial" w:cs="Arial"/>
+          <w:color w:val="000000"/>
+          <w:kern w:val="0"/>
+          <w14:ligatures w14:val="none"/>
+        </w:rPr>
+        <w:t>is mainly</w:t>
+      </w:r>
+      <w:r>
+        <w:rPr>
+          <w:rFonts w:ascii="Arial" w:eastAsia="Times New Roman" w:hAnsi="Arial" w:cs="Arial"/>
+          <w:color w:val="000000"/>
+          <w:kern w:val="0"/>
+          <w14:ligatures w14:val="none"/>
+        </w:rPr>
+        <w:t xml:space="preserve"> used for cleaning out the system</w:t>
+      </w:r>
+      <w:r>
+        <w:rPr>
+          <w:rFonts w:ascii="Arial" w:eastAsia="Times New Roman" w:hAnsi="Arial" w:cs="Arial"/>
+          <w:color w:val="000000"/>
+          <w:kern w:val="0"/>
+          <w14:ligatures w14:val="none"/>
+        </w:rPr>
+        <w:t xml:space="preserve"> after a sample task (i.e., a set of 24 samples) to prevent any unwanted cross contamination. This utility can also be used to test the basic functionality of the sampler, as nearly every component is activated during this sequence. </w:t>
+      </w:r>
+    </w:p>
+    <w:p>
+      <w:pPr>
+        <w:spacing w:after="0" w:line="240" w:lineRule="auto"/>
+        <w:rPr>
+          <w:rFonts w:ascii="Arial" w:eastAsia="Times New Roman" w:hAnsi="Arial" w:cs="Arial"/>
+          <w:color w:val="000000"/>
+          <w:kern w:val="0"/>
+          <w14:ligatures w14:val="none"/>
+        </w:rPr>
+      </w:pPr>
+    </w:p>
+    <w:p>
+      <w:pPr>
+        <w:spacing w:after="0" w:line="240" w:lineRule="auto"/>
+        <w:rPr>
+          <w:rFonts w:ascii="Arial" w:eastAsia="Times New Roman" w:hAnsi="Arial" w:cs="Arial"/>
+          <w:color w:val="000000"/>
+          <w:kern w:val="0"/>
+          <w14:ligatures w14:val="none"/>
+        </w:rPr>
+      </w:pPr>
+      <w:r>
+        <w:rPr>
+          <w:rFonts w:ascii="Arial" w:eastAsia="Times New Roman" w:hAnsi="Arial" w:cs="Arial"/>
+          <w:color w:val="000000"/>
+          <w:kern w:val="0"/>
+          <w14:ligatures w14:val="none"/>
+        </w:rPr>
+        <w:t>Th</w:t>
+      </w:r>
+      <w:r>
+        <w:rPr>
+          <w:rFonts w:ascii="Arial" w:eastAsia="Times New Roman" w:hAnsi="Arial" w:cs="Arial"/>
+          <w:color w:val="000000"/>
+          <w:kern w:val="0"/>
+          <w14:ligatures w14:val="none"/>
+        </w:rPr>
+        <w:t>e Preservative Air Purge (PAP)</w:t>
+      </w:r>
+      <w:r>
+        <w:rPr>
+          <w:rFonts w:ascii="Arial" w:eastAsia="Times New Roman" w:hAnsi="Arial" w:cs="Arial"/>
+          <w:color w:val="000000"/>
+          <w:kern w:val="0"/>
+          <w14:ligatures w14:val="none"/>
+        </w:rPr>
+        <w:t xml:space="preserve"> utility turns the pump on and </w:t>
+      </w:r>
+      <w:r>
+        <w:rPr>
+          <w:rFonts w:ascii="Arial" w:eastAsia="Times New Roman" w:hAnsi="Arial" w:cs="Arial"/>
+          <w:color w:val="000000"/>
+          <w:kern w:val="0"/>
+          <w14:ligatures w14:val="none"/>
+        </w:rPr>
+        <w:t>opens</w:t>
+      </w:r>
+      <w:r>
+        <w:rPr>
+          <w:rFonts w:ascii="Arial" w:eastAsia="Times New Roman" w:hAnsi="Arial" w:cs="Arial"/>
+          <w:color w:val="000000"/>
+          <w:kern w:val="0"/>
+          <w14:ligatures w14:val="none"/>
+        </w:rPr>
+        <w:t xml:space="preserve"> the alcohol valve for 10 seconds</w:t>
+      </w:r>
+      <w:r>
+        <w:rPr>
+          <w:rFonts w:ascii="Arial" w:eastAsia="Times New Roman" w:hAnsi="Arial" w:cs="Arial"/>
+          <w:color w:val="000000"/>
+          <w:kern w:val="0"/>
+          <w14:ligatures w14:val="none"/>
+        </w:rPr>
+        <w:t>. This</w:t>
+      </w:r>
+      <w:r>
+        <w:rPr>
+          <w:rFonts w:ascii="Arial" w:eastAsia="Times New Roman" w:hAnsi="Arial" w:cs="Arial"/>
+          <w:color w:val="000000"/>
+          <w:kern w:val="0"/>
+          <w14:ligatures w14:val="none"/>
+        </w:rPr>
+        <w:t xml:space="preserve"> runs some alcohol through the system and removes air bubbles from the alcohol bag. Often it helps to use </w:t>
+      </w:r>
+      <w:r>
+        <w:rPr>
+          <w:rFonts w:ascii="Arial" w:eastAsia="Times New Roman" w:hAnsi="Arial" w:cs="Arial"/>
+          <w:color w:val="000000"/>
+          <w:kern w:val="0"/>
+          <w14:ligatures w14:val="none"/>
+        </w:rPr>
+        <w:t xml:space="preserve">this utility </w:t>
+      </w:r>
+      <w:r>
+        <w:rPr>
+          <w:rFonts w:ascii="Arial" w:eastAsia="Times New Roman" w:hAnsi="Arial" w:cs="Arial"/>
+          <w:color w:val="000000"/>
+          <w:kern w:val="0"/>
+          <w14:ligatures w14:val="none"/>
+        </w:rPr>
+        <w:t>multiple times</w:t>
+      </w:r>
+      <w:r>
+        <w:rPr>
+          <w:rFonts w:ascii="Arial" w:eastAsia="Times New Roman" w:hAnsi="Arial" w:cs="Arial"/>
+          <w:color w:val="000000"/>
+          <w:kern w:val="0"/>
+          <w14:ligatures w14:val="none"/>
+        </w:rPr>
+        <w:t xml:space="preserve"> and to tilt the Preservative Bladder so that the air is near the port</w:t>
+      </w:r>
+      <w:r>
+        <w:rPr>
+          <w:rFonts w:ascii="Arial" w:eastAsia="Times New Roman" w:hAnsi="Arial" w:cs="Arial"/>
+          <w:color w:val="000000"/>
+          <w:kern w:val="0"/>
+          <w14:ligatures w14:val="none"/>
+        </w:rPr>
+        <w:t>.</w:t>
+      </w:r>
+    </w:p>
+    <w:p>
+      <w:pPr>
+        <w:spacing w:after="0" w:line="240" w:lineRule="auto"/>
+        <w:rPr>
+          <w:rFonts w:ascii="Arial" w:eastAsia="Times New Roman" w:hAnsi="Arial" w:cs="Arial"/>
+          <w:color w:val="000000"/>
+          <w:kern w:val="0"/>
+          <w14:ligatures w14:val="none"/>
+        </w:rPr>
+      </w:pPr>
+    </w:p>
+    <w:p>
+      <w:pPr>
+        <w:spacing w:after="0" w:line="240" w:lineRule="auto"/>
+        <w:rPr>
+          <w:rFonts w:ascii="Arial" w:eastAsia="Times New Roman" w:hAnsi="Arial" w:cs="Arial"/>
+          <w:color w:val="000000"/>
+          <w:kern w:val="0"/>
+          <w14:ligatures w14:val="none"/>
+        </w:rPr>
+      </w:pPr>
+      <w:r>
+        <w:rPr>
+          <w:rFonts w:ascii="Arial" w:eastAsia="Times New Roman" w:hAnsi="Arial" w:cs="Arial"/>
+          <w:color w:val="000000"/>
+          <w:kern w:val="0"/>
+          <w14:ligatures w14:val="none"/>
+        </w:rPr>
+        <w:t>The Update RTC utility</w:t>
+      </w:r>
+      <w:r>
+        <w:rPr>
+          <w:rFonts w:ascii="Arial" w:eastAsia="Times New Roman" w:hAnsi="Arial" w:cs="Arial"/>
+          <w:color w:val="000000"/>
+          <w:kern w:val="0"/>
+          <w14:ligatures w14:val="none"/>
+        </w:rPr>
+        <w:t xml:space="preserve"> is needed to make sure that the time on the sampler matches your local time, so scheduling a task will remain accurate. </w:t>
+      </w:r>
+      <w:r>
+        <w:rPr>
+          <w:rFonts w:ascii="Arial" w:eastAsia="Times New Roman" w:hAnsi="Arial" w:cs="Arial"/>
+          <w:color w:val="000000"/>
+          <w:kern w:val="0"/>
+          <w14:ligatures w14:val="none"/>
+        </w:rPr>
+        <w:t>Whenever the system is fully depowered (</w:t>
+      </w:r>
+      <w:proofErr w:type="spellStart"/>
+      <w:r>
+        <w:rPr>
+          <w:rFonts w:ascii="Arial" w:eastAsia="Times New Roman" w:hAnsi="Arial" w:cs="Arial"/>
+          <w:color w:val="000000"/>
+          <w:kern w:val="0"/>
+          <w14:ligatures w14:val="none"/>
+        </w:rPr>
+        <w:t>ie</w:t>
+      </w:r>
+      <w:proofErr w:type="spellEnd"/>
+      <w:r>
+        <w:rPr>
+          <w:rFonts w:ascii="Arial" w:eastAsia="Times New Roman" w:hAnsi="Arial" w:cs="Arial"/>
+          <w:color w:val="000000"/>
+          <w:kern w:val="0"/>
+          <w14:ligatures w14:val="none"/>
+        </w:rPr>
+        <w:t xml:space="preserve"> the battery is removed), or when new code is uploaded to the microcontroller, the RTC will need to be updated. </w:t>
+      </w:r>
+      <w:r>
+        <w:rPr>
+          <w:rFonts w:ascii="Arial" w:eastAsia="Times New Roman" w:hAnsi="Arial" w:cs="Arial"/>
+          <w:color w:val="000000"/>
+          <w:kern w:val="0"/>
+          <w14:ligatures w14:val="none"/>
+        </w:rPr>
+        <w:t>It</w:t>
+      </w:r>
+      <w:r>
+        <w:rPr>
+          <w:rFonts w:ascii="Arial" w:eastAsia="Times New Roman" w:hAnsi="Arial" w:cs="Arial"/>
+          <w:color w:val="000000"/>
+          <w:kern w:val="0"/>
+          <w14:ligatures w14:val="none"/>
+        </w:rPr>
+        <w:t xml:space="preserve"> i</w:t>
+      </w:r>
+      <w:r>
+        <w:rPr>
+          <w:rFonts w:ascii="Arial" w:eastAsia="Times New Roman" w:hAnsi="Arial" w:cs="Arial"/>
+          <w:color w:val="000000"/>
+          <w:kern w:val="0"/>
+          <w14:ligatures w14:val="none"/>
+        </w:rPr>
+        <w:t xml:space="preserve">s </w:t>
+      </w:r>
+      <w:r>
+        <w:rPr>
+          <w:rFonts w:ascii="Arial" w:eastAsia="Times New Roman" w:hAnsi="Arial" w:cs="Arial"/>
+          <w:color w:val="000000"/>
+          <w:kern w:val="0"/>
+          <w14:ligatures w14:val="none"/>
+        </w:rPr>
+        <w:t xml:space="preserve">also </w:t>
+      </w:r>
+      <w:r>
+        <w:rPr>
+          <w:rFonts w:ascii="Arial" w:eastAsia="Times New Roman" w:hAnsi="Arial" w:cs="Arial"/>
+          <w:color w:val="000000"/>
+          <w:kern w:val="0"/>
+          <w14:ligatures w14:val="none"/>
+        </w:rPr>
+        <w:t xml:space="preserve">recommended </w:t>
+      </w:r>
+      <w:r>
+        <w:rPr>
+          <w:rFonts w:ascii="Arial" w:eastAsia="Times New Roman" w:hAnsi="Arial" w:cs="Arial"/>
+          <w:color w:val="000000"/>
+          <w:kern w:val="0"/>
+          <w14:ligatures w14:val="none"/>
+        </w:rPr>
+        <w:t>that the RTC is updated</w:t>
+      </w:r>
+      <w:r>
+        <w:rPr>
+          <w:rFonts w:ascii="Arial" w:eastAsia="Times New Roman" w:hAnsi="Arial" w:cs="Arial"/>
+          <w:color w:val="000000"/>
+          <w:kern w:val="0"/>
+          <w14:ligatures w14:val="none"/>
+        </w:rPr>
+        <w:t xml:space="preserve"> when there is a daylight-saving change, or when you move between time zones.</w:t>
+      </w:r>
+    </w:p>
+    <w:p>
+      <w:pPr>
+        <w:spacing w:after="0" w:line="240" w:lineRule="auto"/>
+        <w:rPr>
+          <w:rFonts w:ascii="Arial" w:eastAsia="Times New Roman" w:hAnsi="Arial" w:cs="Arial"/>
+          <w:color w:val="000000"/>
+          <w:kern w:val="0"/>
+          <w14:ligatures w14:val="none"/>
+        </w:rPr>
+      </w:pPr>
+    </w:p>
+    <w:p>
+      <w:pPr>
+        <w:spacing w:after="0" w:line="240" w:lineRule="auto"/>
+        <w:rPr>
+          <w:rFonts w:ascii="Arial" w:eastAsia="Times New Roman" w:hAnsi="Arial" w:cs="Arial"/>
+          <w:color w:val="000000"/>
+          <w:kern w:val="0"/>
+          <w14:ligatures w14:val="none"/>
+        </w:rPr>
+      </w:pPr>
+      <w:r>
+        <w:rPr>
+          <w:rFonts w:ascii="Arial" w:eastAsia="Times New Roman" w:hAnsi="Arial" w:cs="Arial"/>
+          <w:color w:val="000000"/>
+          <w:kern w:val="0"/>
+          <w14:ligatures w14:val="none"/>
+        </w:rPr>
+        <w:t xml:space="preserve">The Reset Valves Utility </w:t>
+      </w:r>
+      <w:r>
+        <w:rPr>
+          <w:rFonts w:ascii="Arial" w:eastAsia="Times New Roman" w:hAnsi="Arial" w:cs="Arial"/>
+          <w:color w:val="000000"/>
+          <w:kern w:val="0"/>
+          <w14:ligatures w14:val="none"/>
+        </w:rPr>
+        <w:t xml:space="preserve">is </w:t>
+      </w:r>
+      <w:r>
+        <w:rPr>
+          <w:rFonts w:ascii="Arial" w:eastAsia="Times New Roman" w:hAnsi="Arial" w:cs="Arial"/>
+          <w:color w:val="000000"/>
+          <w:kern w:val="0"/>
+          <w14:ligatures w14:val="none"/>
+        </w:rPr>
+        <w:t>used</w:t>
+      </w:r>
+      <w:r>
+        <w:rPr>
+          <w:rFonts w:ascii="Arial" w:eastAsia="Times New Roman" w:hAnsi="Arial" w:cs="Arial"/>
+          <w:color w:val="000000"/>
+          <w:kern w:val="0"/>
+          <w14:ligatures w14:val="none"/>
+        </w:rPr>
+        <w:t xml:space="preserve"> when valves have been sampled that you want to be sampled again. </w:t>
+      </w:r>
+      <w:r>
+        <w:rPr>
+          <w:rFonts w:ascii="Arial" w:eastAsia="Times New Roman" w:hAnsi="Arial" w:cs="Arial"/>
+          <w:color w:val="000000"/>
+          <w:kern w:val="0"/>
+          <w14:ligatures w14:val="none"/>
+        </w:rPr>
+        <w:t xml:space="preserve">This is required since the system ‘locks’ the filter valves when they have been used in a sample, this prevents samples from being corrupted accidentally. </w:t>
+      </w:r>
+      <w:r>
+        <w:rPr>
+          <w:rFonts w:ascii="Arial" w:eastAsia="Times New Roman" w:hAnsi="Arial" w:cs="Arial"/>
+          <w:color w:val="000000"/>
+          <w:kern w:val="0"/>
+          <w14:ligatures w14:val="none"/>
+        </w:rPr>
+        <w:t>The code does</w:t>
+      </w:r>
+      <w:r>
+        <w:rPr>
+          <w:rFonts w:ascii="Arial" w:eastAsia="Times New Roman" w:hAnsi="Arial" w:cs="Arial"/>
+          <w:color w:val="000000"/>
+          <w:kern w:val="0"/>
+          <w14:ligatures w14:val="none"/>
+        </w:rPr>
+        <w:t xml:space="preserve"> </w:t>
+      </w:r>
+      <w:r>
+        <w:rPr>
+          <w:rFonts w:ascii="Arial" w:eastAsia="Times New Roman" w:hAnsi="Arial" w:cs="Arial"/>
+          <w:color w:val="000000"/>
+          <w:kern w:val="0"/>
+          <w14:ligatures w14:val="none"/>
+        </w:rPr>
+        <w:t>n</w:t>
+      </w:r>
+      <w:r>
+        <w:rPr>
+          <w:rFonts w:ascii="Arial" w:eastAsia="Times New Roman" w:hAnsi="Arial" w:cs="Arial"/>
+          <w:color w:val="000000"/>
+          <w:kern w:val="0"/>
+          <w14:ligatures w14:val="none"/>
+        </w:rPr>
+        <w:t>o</w:t>
+      </w:r>
+      <w:r>
+        <w:rPr>
+          <w:rFonts w:ascii="Arial" w:eastAsia="Times New Roman" w:hAnsi="Arial" w:cs="Arial"/>
+          <w:color w:val="000000"/>
+          <w:kern w:val="0"/>
+          <w14:ligatures w14:val="none"/>
+        </w:rPr>
+        <w:t>t let you sample a valve multiple times without being reset to prevent messing up a sample.</w:t>
+      </w:r>
+      <w:r>
+        <w:rPr>
+          <w:rFonts w:ascii="Arial" w:eastAsia="Times New Roman" w:hAnsi="Arial" w:cs="Arial"/>
+          <w:color w:val="000000"/>
+          <w:kern w:val="0"/>
+          <w14:ligatures w14:val="none"/>
+        </w:rPr>
+        <w:t xml:space="preserve"> It is important to note that this utility will reset all valves, not a specific one.</w:t>
+      </w:r>
+    </w:p>
+    <w:p>
+      <w:pPr>
+        <w:spacing w:after="0" w:line="240" w:lineRule="auto"/>
+        <w:rPr>
+          <w:rFonts w:ascii="Arial" w:eastAsia="Times New Roman" w:hAnsi="Arial" w:cs="Arial"/>
+          <w:color w:val="000000"/>
+          <w:kern w:val="0"/>
+          <w14:ligatures w14:val="none"/>
+        </w:rPr>
+      </w:pPr>
+    </w:p>
+    <w:p>
+      <w:pPr>
+        <w:pStyle w:val="Heading3"/>
         <w:rPr>
           <w:rFonts w:eastAsia="Times New Roman"/>
         </w:rPr>
-        <w:t>Utilities</w:t>
-      </w:r>
+      </w:pPr>
       <w:r>
         <w:rPr>
           <w:rFonts w:eastAsia="Times New Roman"/>
         </w:rPr>
-        <w:t xml:space="preserve"> Description</w:t>
-      </w:r>
-      <w:r>
+        <w:t>Electronics</w:t>
+      </w:r>
+    </w:p>
+    <w:p>
+      <w:pPr>
+        <w:spacing w:after="0" w:line="240" w:lineRule="auto"/>
+        <w:rPr>
+          <w:rFonts w:ascii="Arial" w:eastAsia="Times New Roman" w:hAnsi="Arial" w:cs="Arial"/>
+          <w:color w:val="000000"/>
+          <w:kern w:val="0"/>
+          <w14:ligatures w14:val="none"/>
+        </w:rPr>
+      </w:pPr>
+      <w:r>
+        <w:rPr>
+          <w:rFonts w:ascii="Arial" w:eastAsia="Times New Roman" w:hAnsi="Arial" w:cs="Arial"/>
+          <w:color w:val="000000"/>
+          <w:kern w:val="0"/>
+          <w14:ligatures w14:val="none"/>
+        </w:rPr>
+        <w:t>(Introduction)</w:t>
+      </w:r>
+    </w:p>
+    <w:p>
+      <w:pPr>
+        <w:spacing w:after="0" w:line="240" w:lineRule="auto"/>
+        <w:rPr>
+          <w:rFonts w:ascii="Arial" w:eastAsia="Times New Roman" w:hAnsi="Arial" w:cs="Arial"/>
+          <w:color w:val="000000"/>
+          <w:kern w:val="0"/>
+          <w14:ligatures w14:val="none"/>
+        </w:rPr>
+      </w:pPr>
+    </w:p>
+    <w:p>
+      <w:pPr>
+        <w:spacing w:after="0" w:line="240" w:lineRule="auto"/>
+        <w:rPr>
+          <w:rFonts w:ascii="Arial" w:eastAsia="Times New Roman" w:hAnsi="Arial" w:cs="Arial"/>
+          <w:color w:val="000000"/>
+          <w:kern w:val="0"/>
+          <w14:ligatures w14:val="none"/>
+        </w:rPr>
+      </w:pPr>
+      <w:r>
+        <w:rPr>
+          <w:rFonts w:ascii="Arial" w:eastAsia="Times New Roman" w:hAnsi="Arial" w:cs="Arial"/>
+          <w:color w:val="000000"/>
+          <w:kern w:val="0"/>
+          <w14:ligatures w14:val="none"/>
+        </w:rPr>
+        <w:t>(Electronics Block Diagram)</w:t>
+      </w:r>
+    </w:p>
+    <w:p>
+      <w:pPr>
+        <w:spacing w:after="0" w:line="240" w:lineRule="auto"/>
+        <w:rPr>
+          <w:rFonts w:ascii="Arial" w:eastAsia="Times New Roman" w:hAnsi="Arial" w:cs="Arial"/>
+          <w:color w:val="000000"/>
+          <w:kern w:val="0"/>
+          <w14:ligatures w14:val="none"/>
+        </w:rPr>
+      </w:pPr>
+    </w:p>
+    <w:p>
+      <w:pPr>
+        <w:spacing w:after="0" w:line="240" w:lineRule="auto"/>
+        <w:rPr>
+          <w:rFonts w:ascii="Arial" w:eastAsia="Times New Roman" w:hAnsi="Arial" w:cs="Arial"/>
+          <w:color w:val="000000"/>
+          <w:kern w:val="0"/>
+          <w14:ligatures w14:val="none"/>
+        </w:rPr>
+      </w:pPr>
+      <w:r>
+        <w:rPr>
+          <w:rFonts w:ascii="Arial" w:eastAsia="Times New Roman" w:hAnsi="Arial" w:cs="Arial"/>
+          <w:color w:val="000000"/>
+          <w:kern w:val="0"/>
+          <w14:ligatures w14:val="none"/>
+        </w:rPr>
+        <w:t>(Explanation of each block?)</w:t>
+      </w:r>
+    </w:p>
+    <w:p>
+      <w:pPr>
+        <w:spacing w:after="0" w:line="240" w:lineRule="auto"/>
+        <w:rPr>
+          <w:rFonts w:ascii="Arial" w:eastAsia="Times New Roman" w:hAnsi="Arial" w:cs="Arial"/>
+          <w:color w:val="000000"/>
+          <w:kern w:val="0"/>
+          <w14:ligatures w14:val="none"/>
+        </w:rPr>
+      </w:pPr>
+    </w:p>
+    <w:p>
+      <w:pPr>
+        <w:pStyle w:val="Heading3"/>
         <w:rPr>
           <w:rFonts w:eastAsia="Times New Roman"/>
         </w:rPr>
-        <w:t>)</w:t>
-      </w:r>
-    </w:p>
-    <w:p>
-      <w:pPr>
-        <w:spacing w:after="0" w:line="240" w:lineRule="auto"/>
-        <w:rPr>
-          <w:rFonts w:ascii="Arial" w:eastAsia="Times New Roman" w:hAnsi="Arial" w:cs="Arial"/>
-          <w:color w:val="000000"/>
-          <w:kern w:val="0"/>
-          <w14:ligatures w14:val="none"/>
-        </w:rPr>
-      </w:pPr>
-      <w:r>
-        <w:rPr>
-          <w:rFonts w:ascii="Arial" w:eastAsia="Times New Roman" w:hAnsi="Arial" w:cs="Arial"/>
-          <w:color w:val="000000"/>
-          <w:kern w:val="0"/>
-          <w14:ligatures w14:val="none"/>
-        </w:rPr>
-        <w:t xml:space="preserve">The </w:t>
-      </w:r>
-      <w:proofErr w:type="spellStart"/>
-      <w:r>
-        <w:rPr>
-          <w:rFonts w:ascii="Arial" w:eastAsia="Times New Roman" w:hAnsi="Arial" w:cs="Arial"/>
-          <w:color w:val="000000"/>
-          <w:kern w:val="0"/>
-          <w14:ligatures w14:val="none"/>
-        </w:rPr>
-        <w:t>HyperFlush</w:t>
-      </w:r>
-      <w:proofErr w:type="spellEnd"/>
-      <w:r>
-        <w:rPr>
-          <w:rFonts w:ascii="Arial" w:eastAsia="Times New Roman" w:hAnsi="Arial" w:cs="Arial"/>
-          <w:color w:val="000000"/>
-          <w:kern w:val="0"/>
-          <w14:ligatures w14:val="none"/>
-        </w:rPr>
-        <w:t xml:space="preserve"> </w:t>
-      </w:r>
-      <w:r>
-        <w:rPr>
-          <w:rFonts w:ascii="Arial" w:eastAsia="Times New Roman" w:hAnsi="Arial" w:cs="Arial"/>
-          <w:color w:val="000000"/>
-          <w:kern w:val="0"/>
-          <w14:ligatures w14:val="none"/>
-        </w:rPr>
-        <w:t>utility runs water through every filter sequentially for a few seconds per filter. Th</w:t>
-      </w:r>
-      <w:r>
-        <w:rPr>
-          <w:rFonts w:ascii="Arial" w:eastAsia="Times New Roman" w:hAnsi="Arial" w:cs="Arial"/>
-          <w:color w:val="000000"/>
-          <w:kern w:val="0"/>
-          <w14:ligatures w14:val="none"/>
-        </w:rPr>
-        <w:t xml:space="preserve">is </w:t>
-      </w:r>
-      <w:r>
-        <w:rPr>
-          <w:rFonts w:ascii="Arial" w:eastAsia="Times New Roman" w:hAnsi="Arial" w:cs="Arial"/>
-          <w:color w:val="000000"/>
-          <w:kern w:val="0"/>
-          <w14:ligatures w14:val="none"/>
-        </w:rPr>
-        <w:t>is mainly</w:t>
-      </w:r>
-      <w:r>
-        <w:rPr>
-          <w:rFonts w:ascii="Arial" w:eastAsia="Times New Roman" w:hAnsi="Arial" w:cs="Arial"/>
-          <w:color w:val="000000"/>
-          <w:kern w:val="0"/>
-          <w14:ligatures w14:val="none"/>
-        </w:rPr>
-        <w:t xml:space="preserve"> used for cleaning out the system</w:t>
-      </w:r>
-      <w:r>
-        <w:rPr>
-          <w:rFonts w:ascii="Arial" w:eastAsia="Times New Roman" w:hAnsi="Arial" w:cs="Arial"/>
-          <w:color w:val="000000"/>
-          <w:kern w:val="0"/>
-          <w14:ligatures w14:val="none"/>
-        </w:rPr>
-        <w:t xml:space="preserve"> after a sample task (i.e., a set of 24 samples) to prevent any unwanted cross contamination. This utility can also be used to test the basic functionality of the sampler, as nearly every component is activated during this sequence. </w:t>
-      </w:r>
-    </w:p>
-    <w:p>
-      <w:pPr>
-        <w:spacing w:after="0" w:line="240" w:lineRule="auto"/>
-        <w:rPr>
-          <w:rFonts w:ascii="Arial" w:eastAsia="Times New Roman" w:hAnsi="Arial" w:cs="Arial"/>
-          <w:color w:val="000000"/>
-          <w:kern w:val="0"/>
-          <w14:ligatures w14:val="none"/>
-        </w:rPr>
-      </w:pPr>
-    </w:p>
-    <w:p>
-      <w:pPr>
-        <w:spacing w:after="0" w:line="240" w:lineRule="auto"/>
-        <w:rPr>
-          <w:rFonts w:ascii="Arial" w:eastAsia="Times New Roman" w:hAnsi="Arial" w:cs="Arial"/>
-          <w:color w:val="000000"/>
-          <w:kern w:val="0"/>
-          <w14:ligatures w14:val="none"/>
-        </w:rPr>
-      </w:pPr>
-      <w:r>
-        <w:rPr>
-          <w:rFonts w:ascii="Arial" w:eastAsia="Times New Roman" w:hAnsi="Arial" w:cs="Arial"/>
-          <w:color w:val="000000"/>
-          <w:kern w:val="0"/>
-          <w14:ligatures w14:val="none"/>
-        </w:rPr>
-        <w:t>Th</w:t>
-      </w:r>
-      <w:r>
-        <w:rPr>
-          <w:rFonts w:ascii="Arial" w:eastAsia="Times New Roman" w:hAnsi="Arial" w:cs="Arial"/>
-          <w:color w:val="000000"/>
-          <w:kern w:val="0"/>
-          <w14:ligatures w14:val="none"/>
-        </w:rPr>
-        <w:t>e Preservative Air Purge (PAP)</w:t>
-      </w:r>
-      <w:r>
-        <w:rPr>
-          <w:rFonts w:ascii="Arial" w:eastAsia="Times New Roman" w:hAnsi="Arial" w:cs="Arial"/>
-          <w:color w:val="000000"/>
-          <w:kern w:val="0"/>
-          <w14:ligatures w14:val="none"/>
-        </w:rPr>
-        <w:t xml:space="preserve"> utility turns the pump on and </w:t>
-      </w:r>
-      <w:r>
-        <w:rPr>
-          <w:rFonts w:ascii="Arial" w:eastAsia="Times New Roman" w:hAnsi="Arial" w:cs="Arial"/>
-          <w:color w:val="000000"/>
-          <w:kern w:val="0"/>
-          <w14:ligatures w14:val="none"/>
-        </w:rPr>
-        <w:t>opens</w:t>
-      </w:r>
-      <w:r>
-        <w:rPr>
-          <w:rFonts w:ascii="Arial" w:eastAsia="Times New Roman" w:hAnsi="Arial" w:cs="Arial"/>
-          <w:color w:val="000000"/>
-          <w:kern w:val="0"/>
-          <w14:ligatures w14:val="none"/>
-        </w:rPr>
-        <w:t xml:space="preserve"> the alcohol valve for 10 seconds</w:t>
-      </w:r>
-      <w:r>
-        <w:rPr>
-          <w:rFonts w:ascii="Arial" w:eastAsia="Times New Roman" w:hAnsi="Arial" w:cs="Arial"/>
-          <w:color w:val="000000"/>
-          <w:kern w:val="0"/>
-          <w14:ligatures w14:val="none"/>
-        </w:rPr>
-        <w:t>. This</w:t>
-      </w:r>
-      <w:r>
-        <w:rPr>
-          <w:rFonts w:ascii="Arial" w:eastAsia="Times New Roman" w:hAnsi="Arial" w:cs="Arial"/>
-          <w:color w:val="000000"/>
-          <w:kern w:val="0"/>
-          <w14:ligatures w14:val="none"/>
-        </w:rPr>
-        <w:t xml:space="preserve"> runs some alcohol through the system and removes air bubbles from the alcohol bag. Often it helps to use </w:t>
-      </w:r>
-      <w:r>
-        <w:rPr>
-          <w:rFonts w:ascii="Arial" w:eastAsia="Times New Roman" w:hAnsi="Arial" w:cs="Arial"/>
-          <w:color w:val="000000"/>
-          <w:kern w:val="0"/>
-          <w14:ligatures w14:val="none"/>
-        </w:rPr>
-        <w:t xml:space="preserve">this utility </w:t>
-      </w:r>
-      <w:r>
-        <w:rPr>
-          <w:rFonts w:ascii="Arial" w:eastAsia="Times New Roman" w:hAnsi="Arial" w:cs="Arial"/>
-          <w:color w:val="000000"/>
-          <w:kern w:val="0"/>
-          <w14:ligatures w14:val="none"/>
-        </w:rPr>
-        <w:t>multiple times</w:t>
-      </w:r>
-      <w:r>
-        <w:rPr>
-          <w:rFonts w:ascii="Arial" w:eastAsia="Times New Roman" w:hAnsi="Arial" w:cs="Arial"/>
-          <w:color w:val="000000"/>
-          <w:kern w:val="0"/>
-          <w14:ligatures w14:val="none"/>
-        </w:rPr>
-        <w:t xml:space="preserve"> and to tilt the Preservative Bladder so that the air is near the port</w:t>
-      </w:r>
-      <w:r>
-        <w:rPr>
-          <w:rFonts w:ascii="Arial" w:eastAsia="Times New Roman" w:hAnsi="Arial" w:cs="Arial"/>
-          <w:color w:val="000000"/>
-          <w:kern w:val="0"/>
-          <w14:ligatures w14:val="none"/>
-        </w:rPr>
-        <w:t>.</w:t>
-      </w:r>
-    </w:p>
-    <w:p>
-      <w:pPr>
-        <w:spacing w:after="0" w:line="240" w:lineRule="auto"/>
-        <w:rPr>
-          <w:rFonts w:ascii="Arial" w:eastAsia="Times New Roman" w:hAnsi="Arial" w:cs="Arial"/>
-          <w:color w:val="000000"/>
-          <w:kern w:val="0"/>
-          <w14:ligatures w14:val="none"/>
-        </w:rPr>
-      </w:pPr>
-    </w:p>
-    <w:p>
-      <w:pPr>
-        <w:spacing w:after="0" w:line="240" w:lineRule="auto"/>
-        <w:rPr>
-          <w:rFonts w:ascii="Arial" w:eastAsia="Times New Roman" w:hAnsi="Arial" w:cs="Arial"/>
-          <w:color w:val="000000"/>
-          <w:kern w:val="0"/>
-          <w14:ligatures w14:val="none"/>
-        </w:rPr>
-      </w:pPr>
-      <w:r>
-        <w:rPr>
-          <w:rFonts w:ascii="Arial" w:eastAsia="Times New Roman" w:hAnsi="Arial" w:cs="Arial"/>
-          <w:color w:val="000000"/>
-          <w:kern w:val="0"/>
-          <w14:ligatures w14:val="none"/>
-        </w:rPr>
-        <w:t>The Update RTC utility</w:t>
-      </w:r>
-      <w:r>
-        <w:rPr>
-          <w:rFonts w:ascii="Arial" w:eastAsia="Times New Roman" w:hAnsi="Arial" w:cs="Arial"/>
-          <w:color w:val="000000"/>
-          <w:kern w:val="0"/>
-          <w14:ligatures w14:val="none"/>
-        </w:rPr>
-        <w:t xml:space="preserve"> is needed to make sure that the time on the sampler matches your local time, so scheduling a task will remain accurate. </w:t>
-      </w:r>
-      <w:r>
-        <w:rPr>
-          <w:rFonts w:ascii="Arial" w:eastAsia="Times New Roman" w:hAnsi="Arial" w:cs="Arial"/>
-          <w:color w:val="000000"/>
-          <w:kern w:val="0"/>
-          <w14:ligatures w14:val="none"/>
-        </w:rPr>
-        <w:t>Whenever the system is fully depowered (</w:t>
-      </w:r>
-      <w:proofErr w:type="spellStart"/>
-      <w:proofErr w:type="gramStart"/>
-      <w:r>
-        <w:rPr>
-          <w:rFonts w:ascii="Arial" w:eastAsia="Times New Roman" w:hAnsi="Arial" w:cs="Arial"/>
-          <w:color w:val="000000"/>
-          <w:kern w:val="0"/>
-          <w14:ligatures w14:val="none"/>
-        </w:rPr>
-        <w:t>ie</w:t>
-      </w:r>
-      <w:proofErr w:type="spellEnd"/>
-      <w:proofErr w:type="gramEnd"/>
-      <w:r>
-        <w:rPr>
-          <w:rFonts w:ascii="Arial" w:eastAsia="Times New Roman" w:hAnsi="Arial" w:cs="Arial"/>
-          <w:color w:val="000000"/>
-          <w:kern w:val="0"/>
-          <w14:ligatures w14:val="none"/>
-        </w:rPr>
-        <w:t xml:space="preserve"> the battery is removed), or when new code is uploaded to the microcontroller, the RTC will need to be updated. </w:t>
-      </w:r>
-      <w:r>
-        <w:rPr>
-          <w:rFonts w:ascii="Arial" w:eastAsia="Times New Roman" w:hAnsi="Arial" w:cs="Arial"/>
-          <w:color w:val="000000"/>
-          <w:kern w:val="0"/>
-          <w14:ligatures w14:val="none"/>
-        </w:rPr>
-        <w:t>It</w:t>
-      </w:r>
-      <w:r>
-        <w:rPr>
-          <w:rFonts w:ascii="Arial" w:eastAsia="Times New Roman" w:hAnsi="Arial" w:cs="Arial"/>
-          <w:color w:val="000000"/>
-          <w:kern w:val="0"/>
-          <w14:ligatures w14:val="none"/>
-        </w:rPr>
-        <w:t xml:space="preserve"> i</w:t>
-      </w:r>
-      <w:r>
-        <w:rPr>
-          <w:rFonts w:ascii="Arial" w:eastAsia="Times New Roman" w:hAnsi="Arial" w:cs="Arial"/>
-          <w:color w:val="000000"/>
-          <w:kern w:val="0"/>
-          <w14:ligatures w14:val="none"/>
-        </w:rPr>
-        <w:t xml:space="preserve">s </w:t>
-      </w:r>
-      <w:r>
-        <w:rPr>
-          <w:rFonts w:ascii="Arial" w:eastAsia="Times New Roman" w:hAnsi="Arial" w:cs="Arial"/>
-          <w:color w:val="000000"/>
-          <w:kern w:val="0"/>
-          <w14:ligatures w14:val="none"/>
-        </w:rPr>
-        <w:t xml:space="preserve">also </w:t>
-      </w:r>
-      <w:r>
-        <w:rPr>
-          <w:rFonts w:ascii="Arial" w:eastAsia="Times New Roman" w:hAnsi="Arial" w:cs="Arial"/>
-          <w:color w:val="000000"/>
-          <w:kern w:val="0"/>
-          <w14:ligatures w14:val="none"/>
-        </w:rPr>
-        <w:t xml:space="preserve">recommended </w:t>
-      </w:r>
-      <w:r>
-        <w:rPr>
-          <w:rFonts w:ascii="Arial" w:eastAsia="Times New Roman" w:hAnsi="Arial" w:cs="Arial"/>
-          <w:color w:val="000000"/>
-          <w:kern w:val="0"/>
-          <w14:ligatures w14:val="none"/>
-        </w:rPr>
-        <w:t>that the RTC is updated</w:t>
-      </w:r>
-      <w:r>
-        <w:rPr>
-          <w:rFonts w:ascii="Arial" w:eastAsia="Times New Roman" w:hAnsi="Arial" w:cs="Arial"/>
-          <w:color w:val="000000"/>
-          <w:kern w:val="0"/>
-          <w14:ligatures w14:val="none"/>
-        </w:rPr>
-        <w:t xml:space="preserve"> when there is a </w:t>
-      </w:r>
-      <w:r>
-        <w:rPr>
-          <w:rFonts w:ascii="Arial" w:eastAsia="Times New Roman" w:hAnsi="Arial" w:cs="Arial"/>
-          <w:color w:val="000000"/>
-          <w:kern w:val="0"/>
-          <w14:ligatures w14:val="none"/>
-        </w:rPr>
-        <w:t>daylight-saving</w:t>
-      </w:r>
-      <w:r>
-        <w:rPr>
-          <w:rFonts w:ascii="Arial" w:eastAsia="Times New Roman" w:hAnsi="Arial" w:cs="Arial"/>
-          <w:color w:val="000000"/>
-          <w:kern w:val="0"/>
-          <w14:ligatures w14:val="none"/>
-        </w:rPr>
-        <w:t xml:space="preserve"> change, or when you move between </w:t>
-      </w:r>
-      <w:r>
-        <w:rPr>
-          <w:rFonts w:ascii="Arial" w:eastAsia="Times New Roman" w:hAnsi="Arial" w:cs="Arial"/>
-          <w:color w:val="000000"/>
-          <w:kern w:val="0"/>
-          <w14:ligatures w14:val="none"/>
-        </w:rPr>
-        <w:t>time zones</w:t>
-      </w:r>
-      <w:r>
-        <w:rPr>
-          <w:rFonts w:ascii="Arial" w:eastAsia="Times New Roman" w:hAnsi="Arial" w:cs="Arial"/>
-          <w:color w:val="000000"/>
-          <w:kern w:val="0"/>
-          <w14:ligatures w14:val="none"/>
-        </w:rPr>
-        <w:t>.</w:t>
-      </w:r>
-    </w:p>
-    <w:p>
-      <w:pPr>
-        <w:spacing w:after="0" w:line="240" w:lineRule="auto"/>
-        <w:rPr>
-          <w:rFonts w:ascii="Arial" w:eastAsia="Times New Roman" w:hAnsi="Arial" w:cs="Arial"/>
-          <w:color w:val="000000"/>
-          <w:kern w:val="0"/>
-          <w14:ligatures w14:val="none"/>
-        </w:rPr>
-      </w:pPr>
-    </w:p>
-    <w:p>
-      <w:pPr>
-        <w:spacing w:after="0" w:line="240" w:lineRule="auto"/>
-        <w:rPr>
-          <w:rFonts w:ascii="Arial" w:eastAsia="Times New Roman" w:hAnsi="Arial" w:cs="Arial"/>
-          <w:color w:val="000000"/>
-          <w:kern w:val="0"/>
-          <w14:ligatures w14:val="none"/>
-        </w:rPr>
-      </w:pPr>
-      <w:r>
-        <w:rPr>
-          <w:rFonts w:ascii="Arial" w:eastAsia="Times New Roman" w:hAnsi="Arial" w:cs="Arial"/>
-          <w:color w:val="000000"/>
-          <w:kern w:val="0"/>
-          <w14:ligatures w14:val="none"/>
-        </w:rPr>
-        <w:t xml:space="preserve">The Reset Valves Utility </w:t>
-      </w:r>
-      <w:r>
-        <w:rPr>
-          <w:rFonts w:ascii="Arial" w:eastAsia="Times New Roman" w:hAnsi="Arial" w:cs="Arial"/>
-          <w:color w:val="000000"/>
-          <w:kern w:val="0"/>
-          <w14:ligatures w14:val="none"/>
-        </w:rPr>
-        <w:t xml:space="preserve">is </w:t>
-      </w:r>
-      <w:r>
-        <w:rPr>
-          <w:rFonts w:ascii="Arial" w:eastAsia="Times New Roman" w:hAnsi="Arial" w:cs="Arial"/>
-          <w:color w:val="000000"/>
-          <w:kern w:val="0"/>
-          <w14:ligatures w14:val="none"/>
-        </w:rPr>
-        <w:t>used</w:t>
-      </w:r>
-      <w:r>
-        <w:rPr>
-          <w:rFonts w:ascii="Arial" w:eastAsia="Times New Roman" w:hAnsi="Arial" w:cs="Arial"/>
-          <w:color w:val="000000"/>
-          <w:kern w:val="0"/>
-          <w14:ligatures w14:val="none"/>
-        </w:rPr>
-        <w:t xml:space="preserve"> when valves have been sampled that you want to be sampled again. </w:t>
-      </w:r>
-      <w:r>
-        <w:rPr>
-          <w:rFonts w:ascii="Arial" w:eastAsia="Times New Roman" w:hAnsi="Arial" w:cs="Arial"/>
-          <w:color w:val="000000"/>
-          <w:kern w:val="0"/>
-          <w14:ligatures w14:val="none"/>
-        </w:rPr>
-        <w:t xml:space="preserve">This is required since the system ‘locks’ the filter valves when they have been used in a sample, this prevents samples from being corrupted accidentally. </w:t>
-      </w:r>
-      <w:r>
-        <w:rPr>
-          <w:rFonts w:ascii="Arial" w:eastAsia="Times New Roman" w:hAnsi="Arial" w:cs="Arial"/>
-          <w:color w:val="000000"/>
-          <w:kern w:val="0"/>
-          <w14:ligatures w14:val="none"/>
-        </w:rPr>
-        <w:t>The code does</w:t>
-      </w:r>
-      <w:r>
-        <w:rPr>
-          <w:rFonts w:ascii="Arial" w:eastAsia="Times New Roman" w:hAnsi="Arial" w:cs="Arial"/>
-          <w:color w:val="000000"/>
-          <w:kern w:val="0"/>
-          <w14:ligatures w14:val="none"/>
-        </w:rPr>
-        <w:t xml:space="preserve"> </w:t>
-      </w:r>
-      <w:r>
-        <w:rPr>
-          <w:rFonts w:ascii="Arial" w:eastAsia="Times New Roman" w:hAnsi="Arial" w:cs="Arial"/>
-          <w:color w:val="000000"/>
-          <w:kern w:val="0"/>
-          <w14:ligatures w14:val="none"/>
-        </w:rPr>
-        <w:t>n</w:t>
-      </w:r>
-      <w:r>
-        <w:rPr>
-          <w:rFonts w:ascii="Arial" w:eastAsia="Times New Roman" w:hAnsi="Arial" w:cs="Arial"/>
-          <w:color w:val="000000"/>
-          <w:kern w:val="0"/>
-          <w14:ligatures w14:val="none"/>
-        </w:rPr>
-        <w:t>o</w:t>
-      </w:r>
-      <w:r>
-        <w:rPr>
-          <w:rFonts w:ascii="Arial" w:eastAsia="Times New Roman" w:hAnsi="Arial" w:cs="Arial"/>
-          <w:color w:val="000000"/>
-          <w:kern w:val="0"/>
-          <w14:ligatures w14:val="none"/>
-        </w:rPr>
-        <w:t xml:space="preserve">t let you sample a valve </w:t>
-      </w:r>
-      <w:r>
-        <w:rPr>
-          <w:rFonts w:ascii="Arial" w:eastAsia="Times New Roman" w:hAnsi="Arial" w:cs="Arial"/>
-          <w:color w:val="000000"/>
-          <w:kern w:val="0"/>
-          <w14:ligatures w14:val="none"/>
-        </w:rPr>
-        <w:t>multiple</w:t>
-      </w:r>
-      <w:r>
-        <w:rPr>
-          <w:rFonts w:ascii="Arial" w:eastAsia="Times New Roman" w:hAnsi="Arial" w:cs="Arial"/>
-          <w:color w:val="000000"/>
-          <w:kern w:val="0"/>
-          <w14:ligatures w14:val="none"/>
-        </w:rPr>
-        <w:t xml:space="preserve"> times without being reset to prevent messing up a sample.</w:t>
-      </w:r>
-      <w:r>
-        <w:rPr>
-          <w:rFonts w:ascii="Arial" w:eastAsia="Times New Roman" w:hAnsi="Arial" w:cs="Arial"/>
-          <w:color w:val="000000"/>
-          <w:kern w:val="0"/>
-          <w14:ligatures w14:val="none"/>
-        </w:rPr>
-        <w:t xml:space="preserve"> It is important to note that this utility will reset all valves, not a specific one.</w:t>
-      </w:r>
-    </w:p>
-    <w:p>
-      <w:pPr>
-        <w:spacing w:after="0" w:line="240" w:lineRule="auto"/>
-        <w:rPr>
-          <w:rFonts w:ascii="Arial" w:eastAsia="Times New Roman" w:hAnsi="Arial" w:cs="Arial"/>
-          <w:color w:val="000000"/>
-          <w:kern w:val="0"/>
-          <w14:ligatures w14:val="none"/>
-        </w:rPr>
-      </w:pPr>
-    </w:p>
-    <w:p>
-      <w:pPr>
-        <w:pStyle w:val="Heading3"/>
+      </w:pPr>
+      <w:r>
         <w:rPr>
           <w:rFonts w:eastAsia="Times New Roman"/>
         </w:rPr>
-      </w:pPr>
-      <w:r>
-        <w:rPr>
-          <w:rFonts w:eastAsia="Times New Roman"/>
-        </w:rPr>
-        <w:t>(Electronics</w:t>
-      </w:r>
-      <w:r>
-        <w:rPr>
-          <w:rFonts w:eastAsia="Times New Roman"/>
-        </w:rPr>
-        <w:t xml:space="preserve"> Description</w:t>
-      </w:r>
-      <w:r>
-        <w:rPr>
-          <w:rFonts w:eastAsia="Times New Roman"/>
-        </w:rPr>
-        <w:t>)</w:t>
-      </w:r>
-    </w:p>
-    <w:p>
-      <w:pPr>
-        <w:spacing w:after="0" w:line="240" w:lineRule="auto"/>
-        <w:rPr>
-          <w:rFonts w:ascii="Arial" w:eastAsia="Times New Roman" w:hAnsi="Arial" w:cs="Arial"/>
-          <w:color w:val="000000"/>
-          <w:kern w:val="0"/>
-          <w14:ligatures w14:val="none"/>
-        </w:rPr>
-      </w:pPr>
-    </w:p>
-    <w:p>
-      <w:pPr>
-        <w:spacing w:after="0" w:line="240" w:lineRule="auto"/>
-        <w:rPr>
-          <w:rFonts w:ascii="Arial" w:eastAsia="Times New Roman" w:hAnsi="Arial" w:cs="Arial"/>
-          <w:color w:val="000000"/>
-          <w:kern w:val="0"/>
-          <w14:ligatures w14:val="none"/>
-        </w:rPr>
-      </w:pPr>
-    </w:p>
-    <w:p>
-      <w:pPr>
-        <w:pStyle w:val="Heading3"/>
-        <w:rPr>
-          <w:rFonts w:eastAsia="Times New Roman"/>
-        </w:rPr>
-      </w:pPr>
-      <w:r>
-        <w:rPr>
-          <w:rFonts w:eastAsia="Times New Roman"/>
-        </w:rPr>
-        <w:t>(Browser Application)</w:t>
-      </w:r>
-    </w:p>
-    <w:p>
-      <w:pPr>
-        <w:spacing w:after="0" w:line="240" w:lineRule="auto"/>
-        <w:rPr>
-          <w:rFonts w:ascii="Arial" w:eastAsia="Times New Roman" w:hAnsi="Arial" w:cs="Arial"/>
-          <w:color w:val="000000"/>
-          <w:kern w:val="0"/>
-          <w14:ligatures w14:val="none"/>
-        </w:rPr>
-      </w:pPr>
-    </w:p>
-    <w:p>
-      <w:pPr>
-        <w:spacing w:after="0" w:line="240" w:lineRule="auto"/>
-        <w:rPr>
-          <w:rFonts w:ascii="Arial" w:eastAsia="Times New Roman" w:hAnsi="Arial" w:cs="Arial"/>
-          <w:color w:val="000000"/>
-          <w:kern w:val="0"/>
-          <w14:ligatures w14:val="none"/>
-        </w:rPr>
-      </w:pPr>
-    </w:p>
-    <w:p/>
-    <w:p/>
+        <w:t>User Interface</w:t>
+      </w:r>
+    </w:p>
+    <w:p>
+      <w:r>
+        <w:t>(Introduction)</w:t>
+      </w:r>
+    </w:p>
+    <w:p>
+      <w:r>
+        <w:t>(UI Main Page)</w:t>
+      </w:r>
+    </w:p>
+    <w:p>
+      <w:r>
+        <w:t>(Breakdown of the UI)</w:t>
+      </w:r>
+    </w:p>
     <w:sectPr>
       <w:pgSz w:w="12240" w:h="15840"/>
       <w:pgMar w:top="1440" w:right="1440" w:bottom="1440" w:left="1440" w:header="720" w:footer="720" w:gutter="0"/>
@@ -3615,6 +3555,28 @@
     <w:qFormat/>
     <w:rsid w:val="00B61AEC"/>
   </w:style>
+  <w:style w:type="paragraph" w:styleId="Heading2">
+    <w:name w:val="heading 2"/>
+    <w:basedOn w:val="Normal"/>
+    <w:next w:val="Normal"/>
+    <w:link w:val="Heading2Char"/>
+    <w:uiPriority w:val="9"/>
+    <w:unhideWhenUsed/>
+    <w:qFormat/>
+    <w:rsid w:val="00BA6E95"/>
+    <w:pPr>
+      <w:keepNext/>
+      <w:keepLines/>
+      <w:spacing w:before="40" w:after="0"/>
+      <w:outlineLvl w:val="1"/>
+    </w:pPr>
+    <w:rPr>
+      <w:rFonts w:asciiTheme="majorHAnsi" w:eastAsiaTheme="majorEastAsia" w:hAnsiTheme="majorHAnsi" w:cstheme="majorBidi"/>
+      <w:color w:val="2F5496" w:themeColor="accent1" w:themeShade="BF"/>
+      <w:sz w:val="26"/>
+      <w:szCs w:val="26"/>
+    </w:rPr>
+  </w:style>
   <w:style w:type="paragraph" w:styleId="Heading3">
     <w:name w:val="heading 3"/>
     <w:basedOn w:val="Normal"/>
@@ -3686,6 +3648,19 @@
       <w:color w:val="1F3763" w:themeColor="accent1" w:themeShade="7F"/>
       <w:sz w:val="24"/>
       <w:szCs w:val="24"/>
+    </w:rPr>
+  </w:style>
+  <w:style w:type="character" w:customStyle="1" w:styleId="Heading2Char">
+    <w:name w:val="Heading 2 Char"/>
+    <w:basedOn w:val="DefaultParagraphFont"/>
+    <w:link w:val="Heading2"/>
+    <w:uiPriority w:val="9"/>
+    <w:rsid w:val="00BA6E95"/>
+    <w:rPr>
+      <w:rFonts w:asciiTheme="majorHAnsi" w:eastAsiaTheme="majorEastAsia" w:hAnsiTheme="majorHAnsi" w:cstheme="majorBidi"/>
+      <w:color w:val="2F5496" w:themeColor="accent1" w:themeShade="BF"/>
+      <w:sz w:val="26"/>
+      <w:szCs w:val="26"/>
     </w:rPr>
   </w:style>
 </w:styles>

</xml_diff>